<commit_message>
included subsetting to valid species
</commit_message>
<xml_diff>
--- a/Reference/formatting_datasets_for_core-transient_analysis.docx
+++ b/Reference/formatting_datasets_for_core-transient_analysis.docx
@@ -446,6 +446,12 @@
     </w:p>
     <w:p/>
     <w:p>
+      <w:r>
+        <w:t>Goal: Add a column that repeats the name of the dataset.</w:t>
+      </w:r>
+    </w:p>
+    <w:p/>
+    <w:p>
       <w:proofErr w:type="spellStart"/>
       <w:r>
         <w:t>DatasetID’s</w:t>
@@ -556,7 +562,42 @@
     <w:p/>
     <w:p>
       <w:r>
-        <w:t>Determining sites can sometimes be challenging. In the example above, the sites were broken down into different treatments and plots.</w:t>
+        <w:t>Goal: Add a column that provides a unique site ID for each site.</w:t>
+      </w:r>
+      <w:r>
+        <w:t xml:space="preserve"> </w:t>
+      </w:r>
+      <w:r>
+        <w:t>Determining sites can sometimes be challenging the steps required to create unique site ID’s depends on how researchers have coded their site data. The examples below provide the most common solutions to create unique site ID’s</w:t>
+      </w:r>
+    </w:p>
+    <w:p/>
+    <w:p>
+      <w:pPr>
+        <w:rPr>
+          <w:b/>
+          <w:i/>
+        </w:rPr>
+      </w:pPr>
+      <w:r>
+        <w:rPr>
+          <w:b/>
+          <w:i/>
+        </w:rPr>
+        <w:t>Concatenating multiple site columns into a single site</w:t>
+      </w:r>
+      <w:r>
+        <w:rPr>
+          <w:b/>
+          <w:i/>
+        </w:rPr>
+        <w:t>:</w:t>
+      </w:r>
+    </w:p>
+    <w:p/>
+    <w:p>
+      <w:r>
+        <w:t>In the example above, the sites were broken down into different treatments and plots.</w:t>
       </w:r>
       <w:r>
         <w:t xml:space="preserve"> To construct th</w:t>
@@ -652,7 +693,11 @@
       </w:r>
       <w:proofErr w:type="gramEnd"/>
       <w:r>
-        <w:t xml:space="preserve"> problematic for analysis. For example, some sites include the time that a sample was collected as a part of the site field. Consider a column </w:t>
+        <w:t xml:space="preserve"> problematic for analysis. For example, some sites include the time that a sample was collected as a part of the site field. </w:t>
+      </w:r>
+      <w:r>
+        <w:lastRenderedPageBreak/>
+        <w:t xml:space="preserve">Consider a column </w:t>
       </w:r>
       <w:r>
         <w:t xml:space="preserve">named “site” </w:t>
@@ -723,7 +768,6 @@
         <w:rPr>
           <w:i/>
         </w:rPr>
-        <w:lastRenderedPageBreak/>
         <w:t>Note: If the field is not a character field, you can convert it on the fly using:</w:t>
       </w:r>
     </w:p>
@@ -1109,58 +1153,353 @@
       <w:proofErr w:type="gramEnd"/>
       <w:r>
         <w:t xml:space="preserve"> = 13.35679</w:t>
+      </w:r>
+    </w:p>
+    <w:p>
+      <w:pPr>
+        <w:ind w:firstLine="720"/>
+      </w:pPr>
+      <w:proofErr w:type="gramStart"/>
+      <w:r>
+        <w:t>y</w:t>
+      </w:r>
+      <w:proofErr w:type="gramEnd"/>
+      <w:r>
+        <w:t xml:space="preserve"> = 46.87</w:t>
+      </w:r>
+    </w:p>
+    <w:p>
+      <w:pPr>
+        <w:ind w:firstLine="720"/>
+      </w:pPr>
+    </w:p>
+    <w:p>
+      <w:pPr>
+        <w:ind w:firstLine="720"/>
+      </w:pPr>
+      <w:proofErr w:type="gramStart"/>
+      <w:r>
+        <w:t>site1</w:t>
+      </w:r>
+      <w:proofErr w:type="gramEnd"/>
+      <w:r>
+        <w:t xml:space="preserve"> = paste(</w:t>
+      </w:r>
+      <w:proofErr w:type="spellStart"/>
+      <w:r>
+        <w:t>round_any</w:t>
+      </w:r>
+      <w:proofErr w:type="spellEnd"/>
+      <w:r>
+        <w:t xml:space="preserve">(x, 2), </w:t>
+      </w:r>
+      <w:proofErr w:type="spellStart"/>
+      <w:r>
+        <w:t>round_any</w:t>
+      </w:r>
+      <w:proofErr w:type="spellEnd"/>
+      <w:r>
+        <w:t>(y, 2))</w:t>
+      </w:r>
+    </w:p>
+    <w:p/>
+    <w:p>
+      <w:pPr>
+        <w:rPr>
+          <w:b/>
+          <w:sz w:val="32"/>
+        </w:rPr>
+      </w:pPr>
+      <w:proofErr w:type="gramStart"/>
+      <w:r>
+        <w:rPr>
+          <w:b/>
+          <w:sz w:val="32"/>
+        </w:rPr>
+        <w:t>species</w:t>
+      </w:r>
+      <w:proofErr w:type="gramEnd"/>
+      <w:r>
+        <w:rPr>
+          <w:b/>
+          <w:sz w:val="32"/>
+        </w:rPr>
+        <w:t>:</w:t>
+      </w:r>
+    </w:p>
+    <w:p/>
+    <w:p>
+      <w:r>
+        <w:t>Goal: S</w:t>
+      </w:r>
+      <w:r>
+        <w:t>ubset dataset to unique species records.</w:t>
+      </w:r>
+      <w:r>
+        <w:t xml:space="preserve"> While it is occasionally necessary to modify species records, such as if genus and species are provided in separate fields (in which case you would concatenate the two fields as above), your primary task is to remove records that are not really valid species. This may include problems such as NA records and the reporting of observations such as “bare ground”. </w:t>
+      </w:r>
+    </w:p>
+    <w:p/>
+    <w:p>
+      <w:pPr>
+        <w:rPr>
+          <w:b/>
+          <w:i/>
+        </w:rPr>
+      </w:pPr>
+      <w:r>
+        <w:rPr>
+          <w:b/>
+          <w:i/>
+        </w:rPr>
+        <w:t>Look at the species contained within a dataset:</w:t>
+      </w:r>
+    </w:p>
+    <w:p/>
+    <w:p>
+      <w:r>
+        <w:t>To isolate problem species, it’s often necessary to look at the list of species in a dataset. We do this using the “unique” function.</w:t>
+      </w:r>
+    </w:p>
+    <w:p/>
+    <w:p>
+      <w:pPr>
+        <w:ind w:firstLine="720"/>
+      </w:pPr>
+      <w:proofErr w:type="gramStart"/>
+      <w:r>
+        <w:t>unique</w:t>
+      </w:r>
+      <w:proofErr w:type="gramEnd"/>
+      <w:r>
+        <w:t>(</w:t>
+      </w:r>
+      <w:proofErr w:type="spellStart"/>
+      <w:r>
+        <w:t>example_df$species</w:t>
+      </w:r>
+      <w:proofErr w:type="spellEnd"/>
+      <w:r>
+        <w:t>)</w:t>
+      </w:r>
+    </w:p>
+    <w:p/>
+    <w:p>
+      <w:pPr>
+        <w:rPr>
+          <w:b/>
+          <w:i/>
+        </w:rPr>
+      </w:pPr>
+      <w:proofErr w:type="spellStart"/>
+      <w:r>
+        <w:rPr>
+          <w:b/>
+          <w:i/>
+        </w:rPr>
+        <w:t>Subsetting</w:t>
+      </w:r>
+      <w:proofErr w:type="spellEnd"/>
+      <w:r>
+        <w:rPr>
+          <w:b/>
+          <w:i/>
+        </w:rPr>
+        <w:t xml:space="preserve"> a dataset to valid species observations:</w:t>
+      </w:r>
+    </w:p>
+    <w:p/>
+    <w:p>
+      <w:r>
+        <w:t>Once we have determined which species do not belong in our dataset, we are tasked with removing those records. There are several methods for doing so; here are a few examples.</w:t>
+      </w:r>
+    </w:p>
+    <w:p/>
+    <w:p>
+      <w:r>
+        <w:t>Removing NA’s:</w:t>
+      </w:r>
+    </w:p>
+    <w:p/>
+    <w:p>
+      <w:pPr>
+        <w:ind w:left="720"/>
+      </w:pPr>
+      <w:proofErr w:type="gramStart"/>
+      <w:r>
+        <w:t>example</w:t>
+      </w:r>
+      <w:proofErr w:type="gramEnd"/>
+      <w:r>
+        <w:t xml:space="preserve">_df1 = </w:t>
+      </w:r>
+      <w:proofErr w:type="spellStart"/>
+      <w:r>
+        <w:t>na.omit</w:t>
+      </w:r>
+      <w:proofErr w:type="spellEnd"/>
+      <w:r>
+        <w:t>(</w:t>
+      </w:r>
+      <w:proofErr w:type="spellStart"/>
+      <w:r>
+        <w:t>example_df</w:t>
+      </w:r>
+      <w:proofErr w:type="spellEnd"/>
+      <w:r>
+        <w:t>)</w:t>
+      </w:r>
+    </w:p>
+    <w:p>
+      <w:pPr>
+        <w:ind w:left="720"/>
+      </w:pPr>
+    </w:p>
+    <w:p>
+      <w:pPr>
+        <w:ind w:left="720"/>
+      </w:pPr>
+      <w:proofErr w:type="gramStart"/>
+      <w:r>
+        <w:t>example</w:t>
+      </w:r>
+      <w:proofErr w:type="gramEnd"/>
+      <w:r>
+        <w:t xml:space="preserve">_df1 = </w:t>
+      </w:r>
+      <w:proofErr w:type="spellStart"/>
+      <w:r>
+        <w:t>example_df</w:t>
+      </w:r>
+      <w:proofErr w:type="spellEnd"/>
+      <w:r>
+        <w:t>[!is.na(</w:t>
+      </w:r>
+      <w:proofErr w:type="spellStart"/>
+      <w:r>
+        <w:t>example_df$species</w:t>
+      </w:r>
+      <w:proofErr w:type="spellEnd"/>
+      <w:r>
+        <w:t>),]</w:t>
+      </w:r>
+    </w:p>
+    <w:p/>
+    <w:p>
+      <w:r>
+        <w:t>Removing a given species record (example is records called “Bare Ground”):</w:t>
+      </w:r>
+    </w:p>
+    <w:p/>
+    <w:p>
+      <w:pPr>
+        <w:ind w:firstLine="720"/>
+      </w:pPr>
+      <w:proofErr w:type="gramStart"/>
+      <w:r>
+        <w:t>example</w:t>
+      </w:r>
+      <w:proofErr w:type="gramEnd"/>
+      <w:r>
+        <w:t xml:space="preserve">_df1 = </w:t>
+      </w:r>
+      <w:proofErr w:type="spellStart"/>
+      <w:r>
+        <w:t>example_df</w:t>
+      </w:r>
+      <w:proofErr w:type="spellEnd"/>
+      <w:r>
+        <w:t>[</w:t>
+      </w:r>
+      <w:proofErr w:type="spellStart"/>
+      <w:r>
+        <w:t>example_df</w:t>
+      </w:r>
+      <w:proofErr w:type="spellEnd"/>
+      <w:r>
+        <w:t>!='Bare Ground</w:t>
+      </w:r>
+      <w:r>
+        <w:t>'</w:t>
+      </w:r>
+      <w:r>
+        <w:t>,]</w:t>
+      </w:r>
+    </w:p>
+    <w:p/>
+    <w:p>
+      <w:r>
+        <w:tab/>
+      </w:r>
+      <w:proofErr w:type="gramStart"/>
+      <w:r>
+        <w:t>example</w:t>
+      </w:r>
+      <w:proofErr w:type="gramEnd"/>
+      <w:r>
+        <w:t xml:space="preserve">_df1 = </w:t>
+      </w:r>
+      <w:r>
+        <w:t>subset(</w:t>
+      </w:r>
+      <w:r>
+        <w:t>example_df1</w:t>
+      </w:r>
+      <w:r>
+        <w:t>,</w:t>
+      </w:r>
+      <w:r>
+        <w:t xml:space="preserve"> species</w:t>
+      </w:r>
+      <w:r>
+        <w:t xml:space="preserve">!= </w:t>
+      </w:r>
+      <w:r>
+        <w:t>'Bare Ground</w:t>
+      </w:r>
+      <w:r>
+        <w:t>'</w:t>
+      </w:r>
+      <w:r>
+        <w:t>)</w:t>
+      </w:r>
+    </w:p>
+    <w:p/>
+    <w:p>
+      <w:pPr>
+        <w:rPr>
+          <w:b/>
+          <w:sz w:val="32"/>
+        </w:rPr>
+      </w:pPr>
+      <w:proofErr w:type="gramStart"/>
+      <w:r>
+        <w:rPr>
+          <w:b/>
+          <w:sz w:val="32"/>
+        </w:rPr>
+        <w:t>year</w:t>
+      </w:r>
+      <w:proofErr w:type="gramEnd"/>
+      <w:r>
+        <w:rPr>
+          <w:b/>
+          <w:sz w:val="32"/>
+        </w:rPr>
+        <w:t>:</w:t>
+      </w:r>
+    </w:p>
+    <w:p/>
+    <w:p>
+      <w:r>
+        <w:t xml:space="preserve">Goal: </w:t>
+      </w:r>
+      <w:r>
+        <w:t xml:space="preserve">Create a year column. </w:t>
       </w:r>
       <w:bookmarkStart w:id="0" w:name="_GoBack"/>
       <w:bookmarkEnd w:id="0"/>
     </w:p>
-    <w:p>
-      <w:pPr>
-        <w:ind w:firstLine="720"/>
-      </w:pPr>
-      <w:proofErr w:type="gramStart"/>
-      <w:r>
-        <w:t>y</w:t>
-      </w:r>
-      <w:proofErr w:type="gramEnd"/>
-      <w:r>
-        <w:t xml:space="preserve"> = 46.87</w:t>
-      </w:r>
-    </w:p>
-    <w:p>
-      <w:pPr>
-        <w:ind w:firstLine="720"/>
-      </w:pPr>
-    </w:p>
-    <w:p>
-      <w:pPr>
-        <w:ind w:firstLine="720"/>
-      </w:pPr>
-      <w:proofErr w:type="gramStart"/>
-      <w:r>
-        <w:t>site1</w:t>
-      </w:r>
-      <w:proofErr w:type="gramEnd"/>
-      <w:r>
-        <w:t xml:space="preserve"> = paste(</w:t>
-      </w:r>
-      <w:proofErr w:type="spellStart"/>
-      <w:r>
-        <w:t>round_any</w:t>
-      </w:r>
-      <w:proofErr w:type="spellEnd"/>
-      <w:r>
-        <w:t xml:space="preserve">(x, 2), </w:t>
-      </w:r>
-      <w:proofErr w:type="spellStart"/>
-      <w:r>
-        <w:t>round_any</w:t>
-      </w:r>
-      <w:proofErr w:type="spellEnd"/>
-      <w:r>
-        <w:t>(y, 2))</w:t>
-      </w:r>
-    </w:p>
-    <w:p/>
     <w:sectPr>
       <w:pgSz w:w="12240" w:h="15840"/>
       <w:pgMar w:top="1080" w:right="1080" w:bottom="1080" w:left="1080" w:header="720" w:footer="720" w:gutter="0"/>

</xml_diff>

<commit_message>
included modifying date and count fields
</commit_message>
<xml_diff>
--- a/Reference/formatting_datasets_for_core-transient_analysis.docx
+++ b/Reference/formatting_datasets_for_core-transient_analysis.docx
@@ -1492,10 +1492,215 @@
     <w:p/>
     <w:p>
       <w:r>
-        <w:t xml:space="preserve">Goal: </w:t>
-      </w:r>
-      <w:r>
-        <w:t xml:space="preserve">Create a year column. </w:t>
+        <w:t xml:space="preserve">Goal: Create a </w:t>
+      </w:r>
+      <w:r>
+        <w:t>time</w:t>
+      </w:r>
+      <w:r>
+        <w:t xml:space="preserve"> column. </w:t>
+      </w:r>
+      <w:r>
+        <w:t xml:space="preserve">The two challenges that may be associated with this are if the date is provided as a date formatted object (example 01/01/2015) or if there are multiple samples per year. If the latter is the issue, the appropriate </w:t>
+      </w:r>
+      <w:r>
+        <w:t>temporal</w:t>
+      </w:r>
+      <w:r>
+        <w:t xml:space="preserve"> scale must be determined prior to formatting the dataset (see Allen, Ethan, or myself).</w:t>
+      </w:r>
+      <w:r>
+        <w:t xml:space="preserve"> Once the time scale is determined, data are reported as a decimal year and simply requires a bit of math (for example, if sampling was done monthly and a sample was taken on 1 Mar 2015, the time of the sample would be 2015 + 3/12 as March is the third month of the year).</w:t>
+      </w:r>
+    </w:p>
+    <w:p/>
+    <w:p>
+      <w:pPr>
+        <w:rPr>
+          <w:b/>
+          <w:i/>
+        </w:rPr>
+      </w:pPr>
+      <w:r>
+        <w:rPr>
+          <w:b/>
+          <w:i/>
+        </w:rPr>
+        <w:t>Extracting year from a date object:</w:t>
+      </w:r>
+    </w:p>
+    <w:p/>
+    <w:p>
+      <w:r>
+        <w:t xml:space="preserve">Convert the date column to an R formatted date (in this case pretending that our unformatted dataset contains a column called </w:t>
+      </w:r>
+      <w:proofErr w:type="spellStart"/>
+      <w:r>
+        <w:t>record_date</w:t>
+      </w:r>
+      <w:proofErr w:type="spellEnd"/>
+      <w:r>
+        <w:t>):</w:t>
+      </w:r>
+    </w:p>
+    <w:p/>
+    <w:p>
+      <w:pPr>
+        <w:ind w:firstLine="720"/>
+      </w:pPr>
+      <w:proofErr w:type="gramStart"/>
+      <w:r>
+        <w:t>date</w:t>
+      </w:r>
+      <w:proofErr w:type="gramEnd"/>
+      <w:r>
+        <w:t xml:space="preserve"> = </w:t>
+      </w:r>
+      <w:proofErr w:type="spellStart"/>
+      <w:r>
+        <w:t>strptime</w:t>
+      </w:r>
+      <w:proofErr w:type="spellEnd"/>
+      <w:r>
+        <w:t>(</w:t>
+      </w:r>
+      <w:proofErr w:type="spellStart"/>
+      <w:r>
+        <w:t>example_df</w:t>
+      </w:r>
+      <w:proofErr w:type="spellEnd"/>
+      <w:r>
+        <w:t xml:space="preserve"> $</w:t>
+      </w:r>
+      <w:proofErr w:type="spellStart"/>
+      <w:r>
+        <w:t>record_date</w:t>
+      </w:r>
+      <w:proofErr w:type="spellEnd"/>
+      <w:r>
+        <w:t>, '%m/ %d/ %y')</w:t>
+      </w:r>
+    </w:p>
+    <w:p/>
+    <w:p>
+      <w:r>
+        <w:t>Add a sampling year line (summarize by year):</w:t>
+      </w:r>
+    </w:p>
+    <w:p/>
+    <w:p>
+      <w:pPr>
+        <w:ind w:firstLine="720"/>
+      </w:pPr>
+      <w:proofErr w:type="spellStart"/>
+      <w:proofErr w:type="gramStart"/>
+      <w:r>
+        <w:t>example</w:t>
+      </w:r>
+      <w:proofErr w:type="gramEnd"/>
+      <w:r>
+        <w:t>_df</w:t>
+      </w:r>
+      <w:proofErr w:type="spellEnd"/>
+      <w:r>
+        <w:t xml:space="preserve"> $year = </w:t>
+      </w:r>
+      <w:proofErr w:type="spellStart"/>
+      <w:r>
+        <w:t>as.numeric</w:t>
+      </w:r>
+      <w:proofErr w:type="spellEnd"/>
+      <w:r>
+        <w:t>(format(date, '%Y'))</w:t>
+      </w:r>
+    </w:p>
+    <w:p/>
+    <w:p>
+      <w:pPr>
+        <w:rPr>
+          <w:b/>
+          <w:sz w:val="32"/>
+        </w:rPr>
+      </w:pPr>
+      <w:proofErr w:type="gramStart"/>
+      <w:r>
+        <w:rPr>
+          <w:b/>
+          <w:sz w:val="32"/>
+        </w:rPr>
+        <w:t>count</w:t>
+      </w:r>
+      <w:proofErr w:type="gramEnd"/>
+      <w:r>
+        <w:rPr>
+          <w:b/>
+          <w:sz w:val="32"/>
+        </w:rPr>
+        <w:t>:</w:t>
+      </w:r>
+    </w:p>
+    <w:p/>
+    <w:p>
+      <w:r>
+        <w:t>Goal: Summarize the dataset to the count of individuals per species, site, and year for a given dataset. To do so, we will use Hadley Wickham’s “</w:t>
+      </w:r>
+      <w:proofErr w:type="spellStart"/>
+      <w:r>
+        <w:t>ddply</w:t>
+      </w:r>
+      <w:proofErr w:type="spellEnd"/>
+      <w:r>
+        <w:t xml:space="preserve">” function in the </w:t>
+      </w:r>
+      <w:proofErr w:type="spellStart"/>
+      <w:r>
+        <w:rPr>
+          <w:b/>
+        </w:rPr>
+        <w:t>plyr</w:t>
+      </w:r>
+      <w:proofErr w:type="spellEnd"/>
+      <w:r>
+        <w:t xml:space="preserve"> package.</w:t>
+      </w:r>
+      <w:r>
+        <w:t xml:space="preserve"> Below is an example in which there is a count column that must be summarized.</w:t>
+      </w:r>
+    </w:p>
+    <w:p/>
+    <w:p>
+      <w:proofErr w:type="gramStart"/>
+      <w:r>
+        <w:t>example</w:t>
+      </w:r>
+      <w:proofErr w:type="gramEnd"/>
+      <w:r>
+        <w:t xml:space="preserve">_df2 = </w:t>
+      </w:r>
+      <w:proofErr w:type="spellStart"/>
+      <w:r>
+        <w:t>ddply</w:t>
+      </w:r>
+      <w:proofErr w:type="spellEnd"/>
+      <w:r>
+        <w:t>(</w:t>
+      </w:r>
+      <w:proofErr w:type="spellStart"/>
+      <w:r>
+        <w:t>example_df</w:t>
+      </w:r>
+      <w:proofErr w:type="spellEnd"/>
+      <w:r>
+        <w:t>, .(site, year, species</w:t>
+      </w:r>
+      <w:r>
+        <w:t xml:space="preserve">), summarize, count = </w:t>
+      </w:r>
+      <w:r>
+        <w:t>sum(count</w:t>
+      </w:r>
+      <w:r>
+        <w:t>))</w:t>
       </w:r>
       <w:bookmarkStart w:id="0" w:name="_GoBack"/>
       <w:bookmarkEnd w:id="0"/>

</xml_diff>

<commit_message>
added exploration of site data
</commit_message>
<xml_diff>
--- a/Reference/formatting_datasets_for_core-transient_analysis.docx
+++ b/Reference/formatting_datasets_for_core-transient_analysis.docx
@@ -1877,11 +1877,7 @@
         <w:t xml:space="preserve">Scratch paper! I suggest always working with a piece of scrap paper to keep track of various issues with the dataset you’re working with. </w:t>
       </w:r>
     </w:p>
-    <w:p>
-      <w:pPr>
-        <w:pStyle w:val="ListParagraph"/>
-      </w:pPr>
-    </w:p>
+    <w:p/>
     <w:p>
       <w:pPr>
         <w:pStyle w:val="ListParagraph"/>
@@ -1891,6 +1887,57 @@
         </w:numPr>
       </w:pPr>
       <w:r>
+        <w:t xml:space="preserve">Open a new script in </w:t>
+      </w:r>
+      <w:proofErr w:type="spellStart"/>
+      <w:r>
+        <w:t>RStudio</w:t>
+      </w:r>
+      <w:proofErr w:type="spellEnd"/>
+      <w:r>
+        <w:t xml:space="preserve">. Save your script with the naming convention </w:t>
+      </w:r>
+      <w:proofErr w:type="spellStart"/>
+      <w:proofErr w:type="gramStart"/>
+      <w:r>
+        <w:t>dwork</w:t>
+      </w:r>
+      <w:proofErr w:type="spellEnd"/>
+      <w:r>
+        <w:t>[</w:t>
+      </w:r>
+      <w:proofErr w:type="spellStart"/>
+      <w:proofErr w:type="gramEnd"/>
+      <w:r>
+        <w:t>datasetID</w:t>
+      </w:r>
+      <w:proofErr w:type="spellEnd"/>
+      <w:r>
+        <w:t xml:space="preserve">].R and </w:t>
+      </w:r>
+      <w:proofErr w:type="spellStart"/>
+      <w:r>
+        <w:t>git</w:t>
+      </w:r>
+      <w:proofErr w:type="spellEnd"/>
+      <w:r>
+        <w:t xml:space="preserve"> add-commit-push.</w:t>
+      </w:r>
+    </w:p>
+    <w:p>
+      <w:pPr>
+        <w:pStyle w:val="ListParagraph"/>
+      </w:pPr>
+    </w:p>
+    <w:p>
+      <w:pPr>
+        <w:pStyle w:val="ListParagraph"/>
+        <w:numPr>
+          <w:ilvl w:val="0"/>
+          <w:numId w:val="1"/>
+        </w:numPr>
+      </w:pPr>
+      <w:r>
         <w:t xml:space="preserve">Explore! When you first load a dataset into R, and as you make each of the fields above, make sure to start by taking some time to explore the data. Common R commands that should be used whenever you start formatting a new dataset include: </w:t>
       </w:r>
     </w:p>
@@ -1939,6 +1986,7 @@
       </w:pPr>
       <w:proofErr w:type="gramStart"/>
       <w:r>
+        <w:lastRenderedPageBreak/>
         <w:t>dim</w:t>
       </w:r>
       <w:proofErr w:type="gramEnd"/>
@@ -1951,12 +1999,7 @@
       </w:r>
       <w:proofErr w:type="spellEnd"/>
       <w:r>
-        <w:t>): Used to observe the number of rows and columns of the data frame. To observe just the number of rows,</w:t>
-      </w:r>
-      <w:bookmarkStart w:id="0" w:name="_GoBack"/>
-      <w:bookmarkEnd w:id="0"/>
-      <w:r>
-        <w:t xml:space="preserve"> you could always look at the length of the first column of data using: </w:t>
+        <w:t xml:space="preserve">): Used to observe the number of rows and columns of the data frame. To observe just the number of rows, you could always look at the length of the first column of data using: </w:t>
       </w:r>
       <w:proofErr w:type="gramStart"/>
       <w:r>
@@ -1986,7 +2029,6 @@
       <w:proofErr w:type="spellStart"/>
       <w:proofErr w:type="gramStart"/>
       <w:r>
-        <w:lastRenderedPageBreak/>
         <w:t>str</w:t>
       </w:r>
       <w:proofErr w:type="spellEnd"/>
@@ -2189,6 +2231,32 @@
         </w:numPr>
       </w:pPr>
       <w:r>
+        <w:t xml:space="preserve">Once you are done with the exploration of the larger dataset, save your script and </w:t>
+      </w:r>
+      <w:proofErr w:type="spellStart"/>
+      <w:r>
+        <w:t>git</w:t>
+      </w:r>
+      <w:proofErr w:type="spellEnd"/>
+      <w:r>
+        <w:t>-add-commit-push.</w:t>
+      </w:r>
+    </w:p>
+    <w:p>
+      <w:pPr>
+        <w:pStyle w:val="ListParagraph"/>
+        <w:ind w:left="1440"/>
+      </w:pPr>
+    </w:p>
+    <w:p>
+      <w:pPr>
+        <w:pStyle w:val="ListParagraph"/>
+        <w:numPr>
+          <w:ilvl w:val="0"/>
+          <w:numId w:val="1"/>
+        </w:numPr>
+      </w:pPr>
+      <w:r>
         <w:t>Explore and format site data. Sites should be your first step in data formatting. Prior to following the formatting steps in Section one of this document, take a moment to explore how sites are coded. Of importance are:</w:t>
       </w:r>
     </w:p>
@@ -2201,16 +2269,296 @@
         </w:numPr>
       </w:pPr>
       <w:r>
-        <w:t xml:space="preserve">How many sites are there? You need to ensure that there are a reasonable number of sites. There are cases in which the number of sites comes close to the number of records in the </w:t>
-      </w:r>
-      <w:proofErr w:type="spellStart"/>
-      <w:r>
-        <w:t>dataframe</w:t>
-      </w:r>
-      <w:proofErr w:type="spellEnd"/>
-      <w:r>
-        <w:t>.</w:t>
-      </w:r>
+        <w:rPr>
+          <w:b/>
+        </w:rPr>
+        <w:t>How many sites are there?</w:t>
+      </w:r>
+      <w:r>
+        <w:t xml:space="preserve"> You need to ensure that there are a reasonable number of sites. </w:t>
+      </w:r>
+      <w:r>
+        <w:t xml:space="preserve">To determine the number of sites, use: </w:t>
+      </w:r>
+      <w:proofErr w:type="gramStart"/>
+      <w:r>
+        <w:t>length(</w:t>
+      </w:r>
+      <w:proofErr w:type="gramEnd"/>
+      <w:r>
+        <w:t>unique(</w:t>
+      </w:r>
+      <w:proofErr w:type="spellStart"/>
+      <w:r>
+        <w:t>example_df$site</w:t>
+      </w:r>
+      <w:proofErr w:type="spellEnd"/>
+      <w:r>
+        <w:t xml:space="preserve">)). </w:t>
+      </w:r>
+      <w:r>
+        <w:t xml:space="preserve">There </w:t>
+      </w:r>
+      <w:r>
+        <w:t>have been</w:t>
+      </w:r>
+      <w:r>
+        <w:t xml:space="preserve"> </w:t>
+      </w:r>
+      <w:r>
+        <w:t>instances</w:t>
+      </w:r>
+      <w:r>
+        <w:t xml:space="preserve"> in which the number of sites comes close to the number of records in the data</w:t>
+      </w:r>
+      <w:r>
+        <w:t xml:space="preserve"> </w:t>
+      </w:r>
+      <w:r>
+        <w:t>frame.</w:t>
+      </w:r>
+      <w:r>
+        <w:t xml:space="preserve"> This sort of situation is most likely due to miscoding of the site field. Try to find out how the sites are miscoded. If you can find the problem, see the site section above in how the site data can be modified. Make sure to provide a comment in your data cleaning script that tells exactly what you’ve changed and why. </w:t>
+      </w:r>
+      <w:r>
+        <w:t xml:space="preserve">Also, after the modification make sure to </w:t>
+      </w:r>
+      <w:proofErr w:type="spellStart"/>
+      <w:r>
+        <w:t>git</w:t>
+      </w:r>
+      <w:proofErr w:type="spellEnd"/>
+      <w:r>
+        <w:t xml:space="preserve"> add-commit-push and provide a message that details the modification. </w:t>
+      </w:r>
+      <w:r>
+        <w:t xml:space="preserve">If the problem is not clear to you, add an issue to the core-transient </w:t>
+      </w:r>
+      <w:proofErr w:type="spellStart"/>
+      <w:r>
+        <w:t>git</w:t>
+      </w:r>
+      <w:proofErr w:type="spellEnd"/>
+      <w:r>
+        <w:t xml:space="preserve"> hub </w:t>
+      </w:r>
+      <w:proofErr w:type="gramStart"/>
+      <w:r>
+        <w:t>repository,</w:t>
+      </w:r>
+      <w:proofErr w:type="gramEnd"/>
+      <w:r>
+        <w:t xml:space="preserve"> describe the problem in detail and assign the issue to me.</w:t>
+      </w:r>
+    </w:p>
+    <w:p>
+      <w:pPr>
+        <w:pStyle w:val="ListParagraph"/>
+        <w:numPr>
+          <w:ilvl w:val="1"/>
+          <w:numId w:val="1"/>
+        </w:numPr>
+      </w:pPr>
+      <w:r>
+        <w:rPr>
+          <w:b/>
+        </w:rPr>
+        <w:t>How many records are there per site?</w:t>
+      </w:r>
+      <w:r>
+        <w:t xml:space="preserve"> </w:t>
+      </w:r>
+      <w:r>
+        <w:t xml:space="preserve">Sites that are </w:t>
+      </w:r>
+      <w:proofErr w:type="spellStart"/>
+      <w:r>
+        <w:t>mis</w:t>
+      </w:r>
+      <w:proofErr w:type="spellEnd"/>
+      <w:r>
+        <w:t xml:space="preserve">-defined can also be determined by observing the number of records across sites. </w:t>
+      </w:r>
+      <w:r>
+        <w:t xml:space="preserve">If sites are </w:t>
+      </w:r>
+      <w:proofErr w:type="spellStart"/>
+      <w:r>
+        <w:t>mis</w:t>
+      </w:r>
+      <w:proofErr w:type="spellEnd"/>
+      <w:r>
+        <w:t xml:space="preserve">-defined, this can be identified if a large proportion of sites have very few records. </w:t>
+      </w:r>
+      <w:r>
+        <w:t xml:space="preserve">There are many ways to </w:t>
+      </w:r>
+      <w:r>
+        <w:t>determine</w:t>
+      </w:r>
+      <w:r>
+        <w:t xml:space="preserve"> this. To observe the number of records per site using the table function in base R, </w:t>
+      </w:r>
+      <w:r>
+        <w:t xml:space="preserve">use either </w:t>
+      </w:r>
+      <w:proofErr w:type="gramStart"/>
+      <w:r>
+        <w:t>table(</w:t>
+      </w:r>
+      <w:proofErr w:type="spellStart"/>
+      <w:proofErr w:type="gramEnd"/>
+      <w:r>
+        <w:t>example_df$site</w:t>
+      </w:r>
+      <w:proofErr w:type="spellEnd"/>
+      <w:r>
+        <w:t xml:space="preserve">) to observe the records in wide format or </w:t>
+      </w:r>
+      <w:proofErr w:type="spellStart"/>
+      <w:r>
+        <w:t>data.frame</w:t>
+      </w:r>
+      <w:proofErr w:type="spellEnd"/>
+      <w:r>
+        <w:t>(table(</w:t>
+      </w:r>
+      <w:proofErr w:type="spellStart"/>
+      <w:r>
+        <w:t>example_df$site</w:t>
+      </w:r>
+      <w:proofErr w:type="spellEnd"/>
+      <w:r>
+        <w:t xml:space="preserve">)) to observe the records in long format. If there are a large number of sites, it can be cumbersome to search through them all. You can avoid this by ordering from the smallest to largest number of records per site. First, assign a name to your site table: </w:t>
+      </w:r>
+      <w:proofErr w:type="spellStart"/>
+      <w:r>
+        <w:t>xy</w:t>
+      </w:r>
+      <w:proofErr w:type="spellEnd"/>
+      <w:r>
+        <w:t xml:space="preserve"> &lt;- </w:t>
+      </w:r>
+      <w:proofErr w:type="spellStart"/>
+      <w:proofErr w:type="gramStart"/>
+      <w:r>
+        <w:t>dat</w:t>
+      </w:r>
+      <w:r>
+        <w:t>a.frame</w:t>
+      </w:r>
+      <w:proofErr w:type="spellEnd"/>
+      <w:r>
+        <w:t>(</w:t>
+      </w:r>
+      <w:proofErr w:type="gramEnd"/>
+      <w:r>
+        <w:t>table(</w:t>
+      </w:r>
+      <w:proofErr w:type="spellStart"/>
+      <w:r>
+        <w:t>example_df$site</w:t>
+      </w:r>
+      <w:proofErr w:type="spellEnd"/>
+      <w:r>
+        <w:t xml:space="preserve">)). Next, order by frequency: </w:t>
+      </w:r>
+      <w:proofErr w:type="gramStart"/>
+      <w:r>
+        <w:t>xy2[</w:t>
+      </w:r>
+      <w:proofErr w:type="gramEnd"/>
+      <w:r>
+        <w:t>order(xy2$Freq),]</w:t>
+      </w:r>
+      <w:r>
+        <w:t xml:space="preserve">. As above, modify as necessary, provide descriptive comments in your script for your modification, and add-commit-push to </w:t>
+      </w:r>
+      <w:proofErr w:type="spellStart"/>
+      <w:r>
+        <w:t>GitHub</w:t>
+      </w:r>
+      <w:proofErr w:type="spellEnd"/>
+      <w:r>
+        <w:t xml:space="preserve">. </w:t>
+      </w:r>
+      <w:r>
+        <w:lastRenderedPageBreak/>
+        <w:t>Again, i</w:t>
+      </w:r>
+      <w:r>
+        <w:t xml:space="preserve">f the problem is not clear to you, add an issue to the core-transient </w:t>
+      </w:r>
+      <w:proofErr w:type="spellStart"/>
+      <w:r>
+        <w:t>git</w:t>
+      </w:r>
+      <w:proofErr w:type="spellEnd"/>
+      <w:r>
+        <w:t xml:space="preserve"> hub </w:t>
+      </w:r>
+      <w:proofErr w:type="gramStart"/>
+      <w:r>
+        <w:t>repository,</w:t>
+      </w:r>
+      <w:proofErr w:type="gramEnd"/>
+      <w:r>
+        <w:t xml:space="preserve"> describe the problem in detail and assign the issue to me.</w:t>
+      </w:r>
+    </w:p>
+    <w:p>
+      <w:pPr>
+        <w:pStyle w:val="ListParagraph"/>
+        <w:ind w:left="1440"/>
+      </w:pPr>
+    </w:p>
+    <w:p>
+      <w:pPr>
+        <w:pStyle w:val="ListParagraph"/>
+        <w:numPr>
+          <w:ilvl w:val="0"/>
+          <w:numId w:val="1"/>
+        </w:numPr>
+      </w:pPr>
+      <w:r>
+        <w:t xml:space="preserve">Once you are </w:t>
+      </w:r>
+      <w:r>
+        <w:t>done with site exploration</w:t>
+      </w:r>
+      <w:r>
+        <w:t xml:space="preserve">, save your script and </w:t>
+      </w:r>
+      <w:proofErr w:type="spellStart"/>
+      <w:r>
+        <w:t>git</w:t>
+      </w:r>
+      <w:proofErr w:type="spellEnd"/>
+      <w:r>
+        <w:t>-add-commit-push.</w:t>
+      </w:r>
+    </w:p>
+    <w:p>
+      <w:pPr>
+        <w:pStyle w:val="ListParagraph"/>
+      </w:pPr>
+    </w:p>
+    <w:p>
+      <w:pPr>
+        <w:pStyle w:val="ListParagraph"/>
+        <w:numPr>
+          <w:ilvl w:val="0"/>
+          <w:numId w:val="1"/>
+        </w:numPr>
+      </w:pPr>
+    </w:p>
+    <w:p>
+      <w:pPr>
+        <w:pStyle w:val="ListParagraph"/>
+        <w:ind w:left="1440"/>
+      </w:pPr>
+      <w:bookmarkStart w:id="0" w:name="_GoBack"/>
+      <w:bookmarkEnd w:id="0"/>
     </w:p>
     <w:sectPr>
       <w:pgSz w:w="12240" w:h="15840"/>

</xml_diff>

<commit_message>
added ddply option to site frequency table
</commit_message>
<xml_diff>
--- a/Reference/formatting_datasets_for_core-transient_analysis.docx
+++ b/Reference/formatting_datasets_for_core-transient_analysis.docx
@@ -2257,7 +2257,16 @@
         </w:numPr>
       </w:pPr>
       <w:r>
-        <w:t>Explore and format site data. Sites should be your first step in data formatting. Prior to following the formatting steps in Section one of this document, take a moment to explore how sites are coded. Of importance are:</w:t>
+        <w:t xml:space="preserve">Explore and format </w:t>
+      </w:r>
+      <w:r>
+        <w:rPr>
+          <w:b/>
+        </w:rPr>
+        <w:t>site</w:t>
+      </w:r>
+      <w:r>
+        <w:t xml:space="preserve"> data. Sites should be your first step in data formatting. Prior to following the formatting steps in Section one of this document, take a moment to explore how sites are coded. Of importance are:</w:t>
       </w:r>
     </w:p>
     <w:p>
@@ -2429,7 +2438,53 @@
       </w:r>
       <w:proofErr w:type="spellEnd"/>
       <w:r>
-        <w:t xml:space="preserve">)) to observe the records in long format. If there are a large number of sites, it can be cumbersome to search through them all. You can avoid this by ordering from the smallest to largest number of records per site. First, assign a name to your site table: </w:t>
+        <w:t xml:space="preserve">)) to observe the records in long format. </w:t>
+      </w:r>
+      <w:r>
+        <w:t xml:space="preserve">The latter can also be done in Hadley Wickham’s </w:t>
+      </w:r>
+      <w:proofErr w:type="spellStart"/>
+      <w:r>
+        <w:t>plyr</w:t>
+      </w:r>
+      <w:proofErr w:type="spellEnd"/>
+      <w:r>
+        <w:t xml:space="preserve"> package using: </w:t>
+      </w:r>
+      <w:proofErr w:type="spellStart"/>
+      <w:proofErr w:type="gramStart"/>
+      <w:r>
+        <w:t>ddply</w:t>
+      </w:r>
+      <w:proofErr w:type="spellEnd"/>
+      <w:r>
+        <w:t>(</w:t>
+      </w:r>
+      <w:proofErr w:type="spellStart"/>
+      <w:proofErr w:type="gramEnd"/>
+      <w:r>
+        <w:t>example_df</w:t>
+      </w:r>
+      <w:proofErr w:type="spellEnd"/>
+      <w:r>
+        <w:t>,.(site</w:t>
+      </w:r>
+      <w:r>
+        <w:t>),'</w:t>
+      </w:r>
+      <w:proofErr w:type="spellStart"/>
+      <w:r>
+        <w:t>nrow</w:t>
+      </w:r>
+      <w:proofErr w:type="spellEnd"/>
+      <w:r>
+        <w:t>')</w:t>
+      </w:r>
+      <w:r>
+        <w:t xml:space="preserve">. </w:t>
+      </w:r>
+      <w:r>
+        <w:t xml:space="preserve">If there are a large number of sites, it can be cumbersome to search through them all. You can avoid this by ordering from the smallest to largest number of records per site. First, assign a name to your site table: </w:t>
       </w:r>
       <w:proofErr w:type="spellStart"/>
       <w:r>
@@ -2472,7 +2527,12 @@
         <w:t>order(xy2$Freq),]</w:t>
       </w:r>
       <w:r>
-        <w:t xml:space="preserve">. As above, modify as necessary, provide descriptive comments in your script for your modification, and add-commit-push to </w:t>
+        <w:t>. As above, modify as ne</w:t>
+      </w:r>
+      <w:bookmarkStart w:id="0" w:name="_GoBack"/>
+      <w:bookmarkEnd w:id="0"/>
+      <w:r>
+        <w:t xml:space="preserve">cessary, provide descriptive comments in your script for your modification, and add-commit-push to </w:t>
       </w:r>
       <w:proofErr w:type="spellStart"/>
       <w:r>
@@ -2484,10 +2544,7 @@
       </w:r>
       <w:r>
         <w:lastRenderedPageBreak/>
-        <w:t>Again, i</w:t>
-      </w:r>
-      <w:r>
-        <w:t xml:space="preserve">f the problem is not clear to you, add an issue to the core-transient </w:t>
+        <w:t xml:space="preserve">Again, if the problem is not clear to you, add an issue to the core-transient </w:t>
       </w:r>
       <w:proofErr w:type="spellStart"/>
       <w:r>
@@ -2521,13 +2578,7 @@
         </w:numPr>
       </w:pPr>
       <w:r>
-        <w:t xml:space="preserve">Once you are </w:t>
-      </w:r>
-      <w:r>
-        <w:t>done with site exploration</w:t>
-      </w:r>
-      <w:r>
-        <w:t xml:space="preserve">, save your script and </w:t>
+        <w:t xml:space="preserve">Once you are done with site exploration, save your script and </w:t>
       </w:r>
       <w:proofErr w:type="spellStart"/>
       <w:r>
@@ -2551,14 +2602,24 @@
           <w:numId w:val="1"/>
         </w:numPr>
       </w:pPr>
+      <w:r>
+        <w:t xml:space="preserve">Explore and format </w:t>
+      </w:r>
+      <w:r>
+        <w:rPr>
+          <w:b/>
+        </w:rPr>
+        <w:t>species</w:t>
+      </w:r>
+      <w:r>
+        <w:t xml:space="preserve"> data.</w:t>
+      </w:r>
     </w:p>
     <w:p>
       <w:pPr>
         <w:pStyle w:val="ListParagraph"/>
         <w:ind w:left="1440"/>
       </w:pPr>
-      <w:bookmarkStart w:id="0" w:name="_GoBack"/>
-      <w:bookmarkEnd w:id="0"/>
     </w:p>
     <w:sectPr>
       <w:pgSz w:w="12240" w:h="15840"/>

</xml_diff>

<commit_message>
included exploration of species
</commit_message>
<xml_diff>
--- a/Reference/formatting_datasets_for_core-transient_analysis.docx
+++ b/Reference/formatting_datasets_for_core-transient_analysis.docx
@@ -1387,7 +1387,24 @@
     <w:p/>
     <w:p>
       <w:r>
-        <w:t xml:space="preserve">Goal: Subset dataset to unique species records. While it is occasionally necessary to modify species records, such as if genus and species are provided in separate fields (in which case you would concatenate the two fields as above), your primary task is to remove records that are not really valid species. This may include problems such as NA records and the reporting of observations such as “bare ground”. </w:t>
+        <w:t xml:space="preserve">Goal: Subset dataset to unique species records. </w:t>
+      </w:r>
+      <w:r>
+        <w:t>I</w:t>
+      </w:r>
+      <w:r>
+        <w:t xml:space="preserve">t is occasionally necessary to modify species </w:t>
+      </w:r>
+      <w:proofErr w:type="gramStart"/>
+      <w:r>
+        <w:t>records,</w:t>
+      </w:r>
+      <w:proofErr w:type="gramEnd"/>
+      <w:r>
+        <w:t xml:space="preserve"> such as if genus and species are provided in separate fields (in which case you would concat</w:t>
+      </w:r>
+      <w:r>
+        <w:t xml:space="preserve">enate the two fields as above) and remove records that are not valid species. </w:t>
       </w:r>
     </w:p>
     <w:p/>
@@ -1398,18 +1415,109 @@
           <w:i/>
         </w:rPr>
       </w:pPr>
+      <w:proofErr w:type="spellStart"/>
       <w:r>
         <w:rPr>
           <w:b/>
           <w:i/>
         </w:rPr>
-        <w:t>Look at the species contained within a dataset:</w:t>
-      </w:r>
-    </w:p>
-    <w:p/>
-    <w:p>
-      <w:r>
-        <w:t>To isolate problem species, it’s often necessary to look at the list of species in a dataset. We do this using the “unique” function.</w:t>
+        <w:t>Subsetting</w:t>
+      </w:r>
+      <w:proofErr w:type="spellEnd"/>
+      <w:r>
+        <w:rPr>
+          <w:b/>
+          <w:i/>
+        </w:rPr>
+        <w:t xml:space="preserve"> a dataset to valid species observations:</w:t>
+      </w:r>
+    </w:p>
+    <w:p/>
+    <w:p>
+      <w:r>
+        <w:t xml:space="preserve">There are several methods for </w:t>
+      </w:r>
+      <w:r>
+        <w:t>removing problem records</w:t>
+      </w:r>
+      <w:r>
+        <w:t>; here are a few examples.</w:t>
+      </w:r>
+    </w:p>
+    <w:p/>
+    <w:p>
+      <w:r>
+        <w:t>Removing NA’s:</w:t>
+      </w:r>
+    </w:p>
+    <w:p/>
+    <w:p>
+      <w:pPr>
+        <w:ind w:left="720"/>
+      </w:pPr>
+      <w:proofErr w:type="gramStart"/>
+      <w:r>
+        <w:t>example</w:t>
+      </w:r>
+      <w:proofErr w:type="gramEnd"/>
+      <w:r>
+        <w:t xml:space="preserve">_df1 = </w:t>
+      </w:r>
+      <w:proofErr w:type="spellStart"/>
+      <w:r>
+        <w:t>na.omit</w:t>
+      </w:r>
+      <w:proofErr w:type="spellEnd"/>
+      <w:r>
+        <w:t>(</w:t>
+      </w:r>
+      <w:proofErr w:type="spellStart"/>
+      <w:r>
+        <w:t>example_df</w:t>
+      </w:r>
+      <w:proofErr w:type="spellEnd"/>
+      <w:r>
+        <w:t>)</w:t>
+      </w:r>
+    </w:p>
+    <w:p>
+      <w:pPr>
+        <w:ind w:left="720"/>
+      </w:pPr>
+    </w:p>
+    <w:p>
+      <w:pPr>
+        <w:ind w:left="720"/>
+      </w:pPr>
+      <w:proofErr w:type="gramStart"/>
+      <w:r>
+        <w:t>example</w:t>
+      </w:r>
+      <w:proofErr w:type="gramEnd"/>
+      <w:r>
+        <w:t xml:space="preserve">_df1 = </w:t>
+      </w:r>
+      <w:proofErr w:type="spellStart"/>
+      <w:r>
+        <w:t>example_df</w:t>
+      </w:r>
+      <w:proofErr w:type="spellEnd"/>
+      <w:r>
+        <w:t>[!is.na(</w:t>
+      </w:r>
+      <w:proofErr w:type="spellStart"/>
+      <w:r>
+        <w:t>example_df$species</w:t>
+      </w:r>
+      <w:proofErr w:type="spellEnd"/>
+      <w:r>
+        <w:t>),]</w:t>
+      </w:r>
+    </w:p>
+    <w:p/>
+    <w:p>
+      <w:r>
+        <w:t>Removing a given species record (example is records called “Bare Ground”):</w:t>
       </w:r>
     </w:p>
     <w:p/>
@@ -1419,19 +1527,72 @@
       </w:pPr>
       <w:proofErr w:type="gramStart"/>
       <w:r>
-        <w:t>unique</w:t>
-      </w:r>
-      <w:proofErr w:type="gramEnd"/>
-      <w:r>
-        <w:t>(</w:t>
-      </w:r>
-      <w:proofErr w:type="spellStart"/>
-      <w:r>
-        <w:t>example_df$species</w:t>
-      </w:r>
-      <w:proofErr w:type="spellEnd"/>
-      <w:r>
-        <w:t>)</w:t>
+        <w:t>example</w:t>
+      </w:r>
+      <w:proofErr w:type="gramEnd"/>
+      <w:r>
+        <w:t xml:space="preserve">_df1 = </w:t>
+      </w:r>
+      <w:proofErr w:type="spellStart"/>
+      <w:r>
+        <w:t>example_df</w:t>
+      </w:r>
+      <w:proofErr w:type="spellEnd"/>
+      <w:r>
+        <w:t>[</w:t>
+      </w:r>
+      <w:proofErr w:type="spellStart"/>
+      <w:r>
+        <w:t>example_df</w:t>
+      </w:r>
+      <w:proofErr w:type="spellEnd"/>
+      <w:r>
+        <w:t>!='Bare Ground',]</w:t>
+      </w:r>
+    </w:p>
+    <w:p/>
+    <w:p>
+      <w:r>
+        <w:tab/>
+      </w:r>
+      <w:proofErr w:type="gramStart"/>
+      <w:r>
+        <w:t>example</w:t>
+      </w:r>
+      <w:proofErr w:type="gramEnd"/>
+      <w:r>
+        <w:t>_df1 = subset(example_df1, species!= 'Bare Ground')</w:t>
+      </w:r>
+    </w:p>
+    <w:p/>
+    <w:p>
+      <w:pPr>
+        <w:rPr>
+          <w:b/>
+          <w:sz w:val="28"/>
+        </w:rPr>
+      </w:pPr>
+      <w:proofErr w:type="gramStart"/>
+      <w:r>
+        <w:rPr>
+          <w:b/>
+          <w:sz w:val="28"/>
+        </w:rPr>
+        <w:t>year</w:t>
+      </w:r>
+      <w:proofErr w:type="gramEnd"/>
+      <w:r>
+        <w:rPr>
+          <w:b/>
+          <w:sz w:val="28"/>
+        </w:rPr>
+        <w:t>:</w:t>
+      </w:r>
+    </w:p>
+    <w:p/>
+    <w:p>
+      <w:r>
+        <w:t>Goal: Create a time column. The two challenges that may be associated with this are if the date is provided as a date formatted object (example 01/01/2015) or if there are multiple samples per year. If the latter is the issue, the appropriate temporal scale must be determined prior to formatting the dataset (see Allen, Ethan, or myself). Once the time scale is determined, data are reported as a decimal year and simply requires a bit of math (for example, if sampling was done monthly and a sample was taken on 1 Mar 2015, the time of the sample would be 2015 + 3/12 as March is the third month of the year).</w:t>
       </w:r>
     </w:p>
     <w:p/>
@@ -1442,200 +1603,18 @@
           <w:i/>
         </w:rPr>
       </w:pPr>
-      <w:proofErr w:type="spellStart"/>
       <w:r>
         <w:rPr>
           <w:b/>
           <w:i/>
         </w:rPr>
-        <w:t>Subsetting</w:t>
-      </w:r>
-      <w:proofErr w:type="spellEnd"/>
-      <w:r>
-        <w:rPr>
-          <w:b/>
-          <w:i/>
-        </w:rPr>
-        <w:t xml:space="preserve"> a dataset to valid species observations:</w:t>
-      </w:r>
-    </w:p>
-    <w:p/>
-    <w:p>
-      <w:r>
-        <w:t>Once we have determined which species do not belong in our dataset, we are tasked with removing those records. There are several methods for doing so; here are a few examples.</w:t>
-      </w:r>
-    </w:p>
-    <w:p/>
-    <w:p>
-      <w:r>
-        <w:t>Removing NA’s:</w:t>
-      </w:r>
-    </w:p>
-    <w:p/>
-    <w:p>
-      <w:pPr>
-        <w:ind w:left="720"/>
-      </w:pPr>
-      <w:proofErr w:type="gramStart"/>
-      <w:r>
-        <w:t>example</w:t>
-      </w:r>
-      <w:proofErr w:type="gramEnd"/>
-      <w:r>
-        <w:t xml:space="preserve">_df1 = </w:t>
-      </w:r>
-      <w:proofErr w:type="spellStart"/>
-      <w:r>
-        <w:t>na.omit</w:t>
-      </w:r>
-      <w:proofErr w:type="spellEnd"/>
-      <w:r>
-        <w:t>(</w:t>
-      </w:r>
-      <w:proofErr w:type="spellStart"/>
-      <w:r>
-        <w:t>example_df</w:t>
-      </w:r>
-      <w:proofErr w:type="spellEnd"/>
-      <w:r>
-        <w:t>)</w:t>
-      </w:r>
-    </w:p>
-    <w:p>
-      <w:pPr>
-        <w:ind w:left="720"/>
-      </w:pPr>
-    </w:p>
-    <w:p>
-      <w:pPr>
-        <w:ind w:left="720"/>
-      </w:pPr>
-      <w:proofErr w:type="gramStart"/>
-      <w:r>
-        <w:t>example</w:t>
-      </w:r>
-      <w:proofErr w:type="gramEnd"/>
-      <w:r>
-        <w:t xml:space="preserve">_df1 = </w:t>
-      </w:r>
-      <w:proofErr w:type="spellStart"/>
-      <w:r>
-        <w:t>example_df</w:t>
-      </w:r>
-      <w:proofErr w:type="spellEnd"/>
-      <w:r>
-        <w:t>[!is.na(</w:t>
-      </w:r>
-      <w:proofErr w:type="spellStart"/>
-      <w:r>
-        <w:t>example_df$species</w:t>
-      </w:r>
-      <w:proofErr w:type="spellEnd"/>
-      <w:r>
-        <w:t>),]</w:t>
-      </w:r>
-    </w:p>
-    <w:p/>
-    <w:p>
-      <w:r>
-        <w:t>Removing a given species record (example is records called “Bare Ground”):</w:t>
-      </w:r>
-    </w:p>
-    <w:p/>
-    <w:p>
-      <w:pPr>
-        <w:ind w:firstLine="720"/>
-      </w:pPr>
-      <w:proofErr w:type="gramStart"/>
-      <w:r>
-        <w:t>example</w:t>
-      </w:r>
-      <w:proofErr w:type="gramEnd"/>
-      <w:r>
-        <w:t xml:space="preserve">_df1 = </w:t>
-      </w:r>
-      <w:proofErr w:type="spellStart"/>
-      <w:r>
-        <w:t>example_df</w:t>
-      </w:r>
-      <w:proofErr w:type="spellEnd"/>
-      <w:r>
-        <w:t>[</w:t>
-      </w:r>
-      <w:proofErr w:type="spellStart"/>
-      <w:r>
-        <w:t>example_df</w:t>
-      </w:r>
-      <w:proofErr w:type="spellEnd"/>
-      <w:r>
-        <w:t>!='Bare Ground',]</w:t>
-      </w:r>
-    </w:p>
-    <w:p/>
-    <w:p>
-      <w:r>
-        <w:tab/>
-      </w:r>
-      <w:proofErr w:type="gramStart"/>
-      <w:r>
-        <w:t>example</w:t>
-      </w:r>
-      <w:proofErr w:type="gramEnd"/>
-      <w:r>
-        <w:t>_df1 = subset(example_df1, species!= 'Bare Ground')</w:t>
-      </w:r>
-    </w:p>
-    <w:p/>
-    <w:p>
-      <w:pPr>
-        <w:rPr>
-          <w:b/>
-          <w:sz w:val="28"/>
-        </w:rPr>
-      </w:pPr>
-      <w:proofErr w:type="gramStart"/>
-      <w:r>
-        <w:rPr>
-          <w:b/>
-          <w:sz w:val="28"/>
-        </w:rPr>
-        <w:t>year</w:t>
-      </w:r>
-      <w:proofErr w:type="gramEnd"/>
-      <w:r>
-        <w:rPr>
-          <w:b/>
-          <w:sz w:val="28"/>
-        </w:rPr>
-        <w:t>:</w:t>
+        <w:t>Extracting year from a date object:</w:t>
       </w:r>
     </w:p>
     <w:p/>
     <w:p>
       <w:r>
         <w:lastRenderedPageBreak/>
-        <w:t>Goal: Create a time column. The two challenges that may be associated with this are if the date is provided as a date formatted object (example 01/01/2015) or if there are multiple samples per year. If the latter is the issue, the appropriate temporal scale must be determined prior to formatting the dataset (see Allen, Ethan, or myself). Once the time scale is determined, data are reported as a decimal year and simply requires a bit of math (for example, if sampling was done monthly and a sample was taken on 1 Mar 2015, the time of the sample would be 2015 + 3/12 as March is the third month of the year).</w:t>
-      </w:r>
-    </w:p>
-    <w:p/>
-    <w:p>
-      <w:pPr>
-        <w:rPr>
-          <w:b/>
-          <w:i/>
-        </w:rPr>
-      </w:pPr>
-      <w:r>
-        <w:rPr>
-          <w:b/>
-          <w:i/>
-        </w:rPr>
-        <w:t>Extracting year from a date object:</w:t>
-      </w:r>
-    </w:p>
-    <w:p/>
-    <w:p>
-      <w:r>
         <w:t xml:space="preserve">Convert the date column to an R formatted date (in this case pretending that our unformatted dataset contains a column called </w:t>
       </w:r>
       <w:proofErr w:type="spellStart"/>
@@ -1986,7 +1965,6 @@
       </w:pPr>
       <w:proofErr w:type="gramStart"/>
       <w:r>
-        <w:lastRenderedPageBreak/>
         <w:t>dim</w:t>
       </w:r>
       <w:proofErr w:type="gramEnd"/>
@@ -2162,7 +2140,11 @@
       </w:r>
       <w:proofErr w:type="spellEnd"/>
       <w:r>
-        <w:t xml:space="preserve">): Used to observe the first few rows of the data frame. Note that it may sometimes be necessary to observe more rows than the default. You can specify this; for example, if you’d like to view the first 10 rows, type </w:t>
+        <w:t xml:space="preserve">): Used to observe the first few rows of the data frame. Note that it may sometimes be necessary to observe more rows than the default. You can specify </w:t>
+      </w:r>
+      <w:r>
+        <w:lastRenderedPageBreak/>
+        <w:t xml:space="preserve">this; for example, if you’d like to view the first 10 rows, type </w:t>
       </w:r>
       <w:proofErr w:type="gramStart"/>
       <w:r>
@@ -2497,10 +2479,7 @@
       <w:proofErr w:type="spellStart"/>
       <w:proofErr w:type="gramStart"/>
       <w:r>
-        <w:t>dat</w:t>
-      </w:r>
-      <w:r>
-        <w:t>a.frame</w:t>
+        <w:t>data.frame</w:t>
       </w:r>
       <w:proofErr w:type="spellEnd"/>
       <w:r>
@@ -2527,12 +2506,7 @@
         <w:t>order(xy2$Freq),]</w:t>
       </w:r>
       <w:r>
-        <w:t>. As above, modify as ne</w:t>
-      </w:r>
-      <w:bookmarkStart w:id="0" w:name="_GoBack"/>
-      <w:bookmarkEnd w:id="0"/>
-      <w:r>
-        <w:t xml:space="preserve">cessary, provide descriptive comments in your script for your modification, and add-commit-push to </w:t>
+        <w:t xml:space="preserve">. As above, modify as necessary, provide descriptive comments in your script for your modification, and add-commit-push to </w:t>
       </w:r>
       <w:proofErr w:type="spellStart"/>
       <w:r>
@@ -2540,11 +2514,7 @@
       </w:r>
       <w:proofErr w:type="spellEnd"/>
       <w:r>
-        <w:t xml:space="preserve">. </w:t>
-      </w:r>
-      <w:r>
-        <w:lastRenderedPageBreak/>
-        <w:t xml:space="preserve">Again, if the problem is not clear to you, add an issue to the core-transient </w:t>
+        <w:t xml:space="preserve">. Again, if the problem is not clear to you, add an issue to the core-transient </w:t>
       </w:r>
       <w:proofErr w:type="spellStart"/>
       <w:r>
@@ -2614,6 +2584,87 @@
       <w:r>
         <w:t xml:space="preserve"> data.</w:t>
       </w:r>
+      <w:r>
+        <w:t xml:space="preserve"> Your primary goal in exploring species data is to remove problem species. For example, there may be NA’s in the dataset, as well as “species” such as “bare ground”. Use </w:t>
+      </w:r>
+      <w:proofErr w:type="gramStart"/>
+      <w:r>
+        <w:t>unique(</w:t>
+      </w:r>
+      <w:proofErr w:type="spellStart"/>
+      <w:proofErr w:type="gramEnd"/>
+      <w:r>
+        <w:t>example_df$species</w:t>
+      </w:r>
+      <w:proofErr w:type="spellEnd"/>
+      <w:r>
+        <w:t>) to exp</w:t>
+      </w:r>
+      <w:r>
+        <w:t>lore the species in the dataset (</w:t>
+      </w:r>
+      <w:r>
+        <w:rPr>
+          <w:i/>
+        </w:rPr>
+        <w:t>Note: prior to this species columns may need to be concatenated (see above) if genus and species are listed in separate fields</w:t>
+      </w:r>
+      <w:r>
+        <w:t xml:space="preserve">). If there is a problem, and it can be easily remedied, make sure to add comments to your code that describe the steps you have taken and why they were </w:t>
+      </w:r>
+      <w:r>
+        <w:lastRenderedPageBreak/>
+        <w:t xml:space="preserve">necessary. Make no assumptions when removing species! If a species designation is not ENTIRELY clear, </w:t>
+      </w:r>
+      <w:r>
+        <w:t xml:space="preserve">add an issue to the core-transient </w:t>
+      </w:r>
+      <w:proofErr w:type="spellStart"/>
+      <w:r>
+        <w:t>git</w:t>
+      </w:r>
+      <w:proofErr w:type="spellEnd"/>
+      <w:r>
+        <w:t xml:space="preserve"> hub repository, describe the problem in detail and assign the issue to me.</w:t>
+      </w:r>
+      <w:bookmarkStart w:id="0" w:name="_GoBack"/>
+      <w:bookmarkEnd w:id="0"/>
+    </w:p>
+    <w:p/>
+    <w:p>
+      <w:pPr>
+        <w:pStyle w:val="ListParagraph"/>
+        <w:numPr>
+          <w:ilvl w:val="0"/>
+          <w:numId w:val="1"/>
+        </w:numPr>
+      </w:pPr>
+      <w:r>
+        <w:t xml:space="preserve">Once you are done with </w:t>
+      </w:r>
+      <w:r>
+        <w:t>species</w:t>
+      </w:r>
+      <w:r>
+        <w:t xml:space="preserve"> exploration, save your script and </w:t>
+      </w:r>
+      <w:proofErr w:type="spellStart"/>
+      <w:r>
+        <w:t>git</w:t>
+      </w:r>
+      <w:proofErr w:type="spellEnd"/>
+      <w:r>
+        <w:t>-add-commit-push.</w:t>
+      </w:r>
+    </w:p>
+    <w:p>
+      <w:pPr>
+        <w:pStyle w:val="ListParagraph"/>
+        <w:numPr>
+          <w:ilvl w:val="0"/>
+          <w:numId w:val="1"/>
+        </w:numPr>
+      </w:pPr>
     </w:p>
     <w:p>
       <w:pPr>

</xml_diff>

<commit_message>
added a short descriptive paragraph describing the workflow section
</commit_message>
<xml_diff>
--- a/Reference/formatting_datasets_for_core-transient_analysis.docx
+++ b/Reference/formatting_datasets_for_core-transient_analysis.docx
@@ -1798,6 +1798,48 @@
       </w:pPr>
     </w:p>
     <w:p>
+      <w:r>
+        <w:t>Below are the steps that you should take when exploring and formatting datasets. These steps should be followed in the order that they’re pre</w:t>
+      </w:r>
+      <w:r>
+        <w:t xml:space="preserve">sented. I also suggest using the </w:t>
+      </w:r>
+      <w:proofErr w:type="spellStart"/>
+      <w:r>
+        <w:t>example_cleaning_</w:t>
+      </w:r>
+      <w:r>
+        <w:t>script</w:t>
+      </w:r>
+      <w:proofErr w:type="spellEnd"/>
+      <w:r>
+        <w:t xml:space="preserve"> in the </w:t>
+      </w:r>
+      <w:r>
+        <w:t>scripts/R-scripts/</w:t>
+      </w:r>
+      <w:proofErr w:type="spellStart"/>
+      <w:r>
+        <w:t>data_cleaning_scripts</w:t>
+      </w:r>
+      <w:proofErr w:type="spellEnd"/>
+      <w:r>
+        <w:t xml:space="preserve"> folder as a guide.</w:t>
+      </w:r>
+      <w:r>
+        <w:t xml:space="preserve"> Following and modifying this script will also ensure that all of our scripts are in similar format and are thus easier to follow.</w:t>
+      </w:r>
+      <w:bookmarkStart w:id="0" w:name="_GoBack"/>
+      <w:bookmarkEnd w:id="0"/>
+    </w:p>
+    <w:p>
+      <w:pPr>
+        <w:rPr>
+          <w:b/>
+        </w:rPr>
+      </w:pPr>
+    </w:p>
+    <w:p>
       <w:pPr>
         <w:pStyle w:val="ListParagraph"/>
         <w:numPr>
@@ -2023,7 +2065,11 @@
         <w:t>): Used to observe the structure of the data frame, including how each of the fields are formatted and the fields</w:t>
       </w:r>
       <w:r>
-        <w:t xml:space="preserve">. Some fields may require to be changed from one format to another. This can be done using: </w:t>
+        <w:t xml:space="preserve">. Some fields may require to be </w:t>
+      </w:r>
+      <w:r>
+        <w:lastRenderedPageBreak/>
+        <w:t xml:space="preserve">changed from one format to another. This can be done using: </w:t>
       </w:r>
       <w:proofErr w:type="spellStart"/>
       <w:proofErr w:type="gramStart"/>
@@ -2140,11 +2186,7 @@
       </w:r>
       <w:proofErr w:type="spellEnd"/>
       <w:r>
-        <w:t xml:space="preserve">): Used to observe the first few rows of the data frame. Note that it may sometimes be necessary to observe more rows than the default. You can specify </w:t>
-      </w:r>
-      <w:r>
-        <w:lastRenderedPageBreak/>
-        <w:t xml:space="preserve">this; for example, if you’d like to view the first 10 rows, type </w:t>
+        <w:t xml:space="preserve">): Used to observe the first few rows of the data frame. Note that it may sometimes be necessary to observe more rows than the default. You can specify this; for example, if you’d like to view the first 10 rows, type </w:t>
       </w:r>
       <w:proofErr w:type="gramStart"/>
       <w:r>
@@ -2573,6 +2615,7 @@
         </w:numPr>
       </w:pPr>
       <w:r>
+        <w:lastRenderedPageBreak/>
         <w:t xml:space="preserve">Explore and format </w:t>
       </w:r>
       <w:r>
@@ -2610,14 +2653,7 @@
         <w:t>Note: prior to this species columns may need to be concatenated (see above) if genus and species are listed in separate fields</w:t>
       </w:r>
       <w:r>
-        <w:t xml:space="preserve">). If there is a problem, and it can be easily remedied, make sure to add comments to your code that describe the steps you have taken and why they were </w:t>
-      </w:r>
-      <w:r>
-        <w:lastRenderedPageBreak/>
-        <w:t xml:space="preserve">necessary. Make no assumptions when removing species! If a species designation is not ENTIRELY clear, </w:t>
-      </w:r>
-      <w:r>
-        <w:t xml:space="preserve">add an issue to the core-transient </w:t>
+        <w:t xml:space="preserve">). If there is a problem, and it can be easily remedied, make sure to add comments to your code that describe the steps you have taken and why they were necessary. Make no assumptions when removing species! If a species designation is not ENTIRELY clear, add an issue to the core-transient </w:t>
       </w:r>
       <w:proofErr w:type="spellStart"/>
       <w:r>
@@ -2627,8 +2663,6 @@
       <w:r>
         <w:t xml:space="preserve"> hub repository, describe the problem in detail and assign the issue to me.</w:t>
       </w:r>
-      <w:bookmarkStart w:id="0" w:name="_GoBack"/>
-      <w:bookmarkEnd w:id="0"/>
     </w:p>
     <w:p/>
     <w:p>
@@ -2640,13 +2674,7 @@
         </w:numPr>
       </w:pPr>
       <w:r>
-        <w:t xml:space="preserve">Once you are done with </w:t>
-      </w:r>
-      <w:r>
-        <w:t>species</w:t>
-      </w:r>
-      <w:r>
-        <w:t xml:space="preserve"> exploration, save your script and </w:t>
+        <w:t xml:space="preserve">Once you are done with species exploration, save your script and </w:t>
       </w:r>
       <w:proofErr w:type="spellStart"/>
       <w:r>
@@ -2657,6 +2685,7 @@
         <w:t>-add-commit-push.</w:t>
       </w:r>
     </w:p>
+    <w:p/>
     <w:p>
       <w:pPr>
         <w:pStyle w:val="ListParagraph"/>
@@ -2665,6 +2694,18 @@
           <w:numId w:val="1"/>
         </w:numPr>
       </w:pPr>
+      <w:r>
+        <w:t xml:space="preserve">Explore and format </w:t>
+      </w:r>
+      <w:r>
+        <w:rPr>
+          <w:b/>
+        </w:rPr>
+        <w:t>time</w:t>
+      </w:r>
+      <w:r>
+        <w:t xml:space="preserve"> data. </w:t>
+      </w:r>
     </w:p>
     <w:p>
       <w:pPr>

</xml_diff>

<commit_message>
changed references to above and below to fit the new order
</commit_message>
<xml_diff>
--- a/Reference/formatting_datasets_for_core-transient_analysis.docx
+++ b/Reference/formatting_datasets_for_core-transient_analysis.docx
@@ -840,7 +840,23 @@
       </w:pPr>
       <w:r>
         <w:rPr/>
-        <w:t>This document is written in two parts. Part one describes the typical steps required to modify a given field in the dataset. Part two describes typical workflow one should follow when formatting a dataset.</w:t>
+        <w:t xml:space="preserve">This document is written in two parts. Part </w:t>
+      </w:r>
+      <w:r>
+        <w:rPr/>
+        <w:t>one</w:t>
+      </w:r>
+      <w:r>
+        <w:rPr/>
+        <w:t xml:space="preserve"> describes typical workflow one should follow when formatting a dataset. Part </w:t>
+      </w:r>
+      <w:r>
+        <w:rPr/>
+        <w:t>two</w:t>
+      </w:r>
+      <w:r>
+        <w:rPr/>
+        <w:t xml:space="preserve"> describes the typical steps required to modify a given field in the dataset. </w:t>
       </w:r>
     </w:p>
     <w:p>
@@ -1035,7 +1051,15 @@
       </w:pPr>
       <w:r>
         <w:rPr/>
-        <w:t xml:space="preserve">Explore! When you first load a dataset into R, and as you make each of the fields above, make sure to start by taking some time to explore the data. Common R commands that should be used whenever you start formatting a new dataset include: </w:t>
+        <w:t xml:space="preserve">Explore! When you first load a dataset into R, </w:t>
+      </w:r>
+      <w:r>
+        <w:rPr/>
+        <w:t>take</w:t>
+      </w:r>
+      <w:r>
+        <w:rPr/>
+        <w:t xml:space="preserve"> some time to explore the data. Common R commands that should be used whenever you start formatting a new dataset include: </w:t>
       </w:r>
     </w:p>
     <w:p>
@@ -1180,7 +1204,32 @@
       </w:r>
       <w:r>
         <w:rPr/>
-        <w:t xml:space="preserve"> data. Sites should be your first step in data formatting. Prior to following the formatting steps in Section one of this document, take a moment to explore how sites are coded. Of importance are:</w:t>
+        <w:t xml:space="preserve"> data. Prior to formatting </w:t>
+      </w:r>
+      <w:r>
+        <w:rPr/>
+        <w:t xml:space="preserve">sites (see </w:t>
+      </w:r>
+      <w:r>
+        <w:rPr/>
+        <w:t xml:space="preserve">Section </w:t>
+      </w:r>
+      <w:r>
+        <w:rPr/>
+        <w:t>Two)</w:t>
+      </w:r>
+      <w:r>
+        <w:rPr/>
+        <w:t xml:space="preserve"> take a moment to explore how sites are coded. Of importance are:</w:t>
+      </w:r>
+    </w:p>
+    <w:p>
+      <w:pPr>
+        <w:pStyle w:val="ListParagraph"/>
+        <w:rPr/>
+      </w:pPr>
+      <w:r>
+        <w:rPr/>
       </w:r>
     </w:p>
     <w:p>
@@ -1200,7 +1249,15 @@
       </w:r>
       <w:r>
         <w:rPr/>
-        <w:t xml:space="preserve"> You need to ensure that there are a reasonable number of sites. To determine the number of sites, use: length(unique(example_df$site)). There have been instances in which the number of sites comes close to the number of records in the data frame. This sort of situation is most likely due to miscoding of the site field. Try to find out how the sites are miscoded. If you can find the problem, see the site section above in how the site data can be modified. Make sure to provide a comment in your data cleaning script that tells exactly what you’ve changed and why. Also, after the modification make sure to git add-commit-push and provide a message that details the modification. If the problem is not clear to you, add an issue to the core-transient git hub repository, describe the problem in detail and assign the issue to me.</w:t>
+        <w:t xml:space="preserve"> You need to ensure that there are a reasonable number of sites. To determine the number of sites, use: length(unique(example_df$site)). There have been instances in which the number of sites comes close to the number of records in the data frame. This sort of situation is most likely due to miscoding of the site field. Try to find out how the sites are miscoded. If you can find the problem, see the site section </w:t>
+      </w:r>
+      <w:r>
+        <w:rPr/>
+        <w:t>below</w:t>
+      </w:r>
+      <w:r>
+        <w:rPr/>
+        <w:t xml:space="preserve"> in how the site data can be modified. Make sure to provide a comment in your data cleaning script that tells exactly what you’ve changed and why. Also, after the modification make sure to git add-commit-push and provide a message that details the modification. If the problem is not clear to you, add an issue to the core-transient git hub repository, describe the problem in detail and assign the issue to me.</w:t>
       </w:r>
     </w:p>
     <w:p>
@@ -1220,7 +1277,31 @@
       </w:r>
       <w:r>
         <w:rPr/>
-        <w:t xml:space="preserve"> Sites that are mis-defined can also be determined by observing the number of records across sites. If sites are mis-defined, this can be identified if a large proportion of sites have very few records. There are many ways to determine this. To observe the number of records per site using the table function in base R, use either table(example_df$site) to observe the records in wide format or data.frame(table(example_df$site)) to observe the records in long format. The latter can also be done in Hadley Wickham’s plyr package using: ddply(example_df,.(site),'nrow'). If there are a large number of sites, it can be cumbersome to search through them all. You can avoid this by ordering from the smallest to largest number of records per site. First, assign a name to your site table: xy &lt;- data.frame(table(example_df$site)). Next, order by frequency: xy2[order(xy2$Freq),]. As above, modify as necessary, provide descriptive comments in your script for your modification, and add-commit-push to GitHub. Again, if the problem is not clear to you, add an issue to the core-transient git hub repository, describe the problem in detail and assign the issue to me.</w:t>
+        <w:t xml:space="preserve"> Sites that are mis-defined can also be determined by observing the number of records across sites. If sites are mis-defined, this can be identified if a large proportion of sites have very few records. There are many ways to determine this. To observe the number of records per site using the table function in base R, use either table(example_df$site) to observe the records in wide format or data.frame(table(example_df$site)) to observe the records in long format. The latter can also be done in Hadley Wickham’s plyr package using: ddply(example_df,.(site),'nrow'). If there are a large number of sites, it can be cumbersome to search through them all. You can avoid this by ordering from the smallest to largest number of records per site. First, assign a name to your site table: xy &lt;- data.frame(table(example_df$site)). Next, order by frequency: xy2[order(xy2$Freq),]. </w:t>
+      </w:r>
+      <w:r>
+        <w:rPr/>
+        <w:t>M</w:t>
+      </w:r>
+      <w:r>
+        <w:rPr/>
+        <w:t xml:space="preserve">odify as necessary </w:t>
+      </w:r>
+      <w:r>
+        <w:rPr/>
+        <w:t>(see Section Two)</w:t>
+      </w:r>
+      <w:r>
+        <w:rPr/>
+        <w:t>, provid</w:t>
+      </w:r>
+      <w:r>
+        <w:rPr/>
+        <w:t>ing</w:t>
+      </w:r>
+      <w:r>
+        <w:rPr/>
+        <w:t xml:space="preserve"> descriptive comments in your script for your modification, and add-commit-push to GitHub. Again, if the problem is not clear to you, add an issue to the core-transient git hub repository, describe the problem in detail and assign the issue to me.</w:t>
       </w:r>
     </w:p>
     <w:p>
@@ -1291,7 +1372,19 @@
         <w:rPr>
           <w:i/>
         </w:rPr>
-        <w:t>Note: prior to this species columns may need to be concatenated (see above) if genus and species are listed in separate fields</w:t>
+        <w:t xml:space="preserve">Note: prior to this species columns may need to be concatenated (see </w:t>
+      </w:r>
+      <w:r>
+        <w:rPr>
+          <w:i/>
+        </w:rPr>
+        <w:t>Section Two</w:t>
+      </w:r>
+      <w:r>
+        <w:rPr>
+          <w:i/>
+        </w:rPr>
+        <w:t>) if genus and species are listed in separate fields</w:t>
       </w:r>
       <w:r>
         <w:rPr/>
@@ -1360,7 +1453,7 @@
       </w:r>
       <w:r>
         <w:rPr/>
-        <w:t xml:space="preserve"> data. Open data_source_table.csv. Here, you will see a column called analysis_grain_temporal This refers to the smallest time units of the study. If the temporal grain is less than one year, you will have to adjust the year column to represent partial years (we are coding these as decimals of a year). It is important that decimal years are rounded to the appropriate scale. If, for example, data are collected on a monthly basis, date objects should reflect months rather than days. See above for how to adjust the year column. </w:t>
+        <w:t xml:space="preserve"> data. Open data_source_table.csv. Here, you will see a column called analysis_grain_temporal This refers to the smallest time units of the study. If the temporal grain is less than one year, you will have to adjust the year column to represent partial years (we are coding these as decimals of a year). It is important that decimal years are rounded to the appropriate scale. If, for example, data are collected on a monthly basis, date objects should reflect months rather than days. See Section Two for how to adjust the year column. </w:t>
       </w:r>
     </w:p>
     <w:p>
@@ -1413,7 +1506,7 @@
       </w:pPr>
       <w:r>
         <w:rPr/>
-        <w:t>Explore and format count data. Of primary importance is ensuring that the count data are all non-zero (remove any zero counts, see below) and that you note the type of count conducted (for example abundance, density, and cover). If the data_source_data currently contains the entry “FILL” and you are able to interpret the type of count data represented, please modify the table (and git add-commit-push). Once you have removed zeros and ensured the type of count data present, you will create a new data frame that summarizes the counts by site, species, and time unit (see below).</w:t>
+        <w:t>Explore and format count data. Of primary importance is ensuring that the count data are all non-zero (remove any zero counts, see Section Two) and that you note the type of count conducted (for example abundance, density, and cover). If the data_source_data currently contains the entry “FILL” and you are able to interpret the type of count data represented, please modify the table (and git add-commit-push). Once you have removed zeros and ensured the type of count data present, you will create a new data frame that summarizes the counts by site, species, and time unit (see Section Two).</w:t>
       </w:r>
     </w:p>
     <w:p>
@@ -1459,7 +1552,7 @@
       </w:pPr>
       <w:r>
         <w:rPr/>
-        <w:t>You now have a reduced dataset and are ready to add the datasetID field. Follow the steps below for doing so and git-add-commit-push.</w:t>
+        <w:t>You now have a reduced dataset and are ready to add the datasetID field. Follow the steps in Section Two for doing so and git-add-commit-push.</w:t>
       </w:r>
     </w:p>
     <w:p>

</xml_diff>

<commit_message>
added the names section one and two the the section titles.
</commit_message>
<xml_diff>
--- a/Reference/formatting_datasets_for_core-transient_analysis.docx
+++ b/Reference/formatting_datasets_for_core-transient_analysis.docx
@@ -881,6 +881,13 @@
           <w:b/>
           <w:sz w:val="32"/>
         </w:rPr>
+        <w:t xml:space="preserve">SECTION ONE: </w:t>
+      </w:r>
+      <w:r>
+        <w:rPr>
+          <w:b/>
+          <w:sz w:val="32"/>
+        </w:rPr>
         <w:t>WORKFLOW</w:t>
       </w:r>
     </w:p>
@@ -1675,6 +1682,13 @@
           <w:sz w:val="32"/>
         </w:rPr>
       </w:pPr>
+      <w:r>
+        <w:rPr>
+          <w:b/>
+          <w:sz w:val="32"/>
+        </w:rPr>
+        <w:t xml:space="preserve">SECTION TWO: </w:t>
+      </w:r>
       <w:r>
         <w:rPr>
           <w:b/>

</xml_diff>

<commit_message>
beginning of cheatsheet for back page
</commit_message>
<xml_diff>
--- a/Reference/formatting_datasets_for_core-transient_analysis.docx
+++ b/Reference/formatting_datasets_for_core-transient_analysis.docx
@@ -840,23 +840,35 @@
       </w:pPr>
       <w:r>
         <w:rPr/>
-        <w:t xml:space="preserve">This document is written in two parts. Part </w:t>
-      </w:r>
-      <w:r>
-        <w:rPr/>
-        <w:t>one</w:t>
-      </w:r>
-      <w:r>
-        <w:rPr/>
-        <w:t xml:space="preserve"> describes typical workflow one should follow when formatting a dataset. Part </w:t>
-      </w:r>
-      <w:r>
-        <w:rPr/>
-        <w:t>two</w:t>
+        <w:t xml:space="preserve">This document is written in two parts. </w:t>
+      </w:r>
+      <w:r>
+        <w:rPr/>
+        <w:t>Section</w:t>
+      </w:r>
+      <w:r>
+        <w:rPr/>
+        <w:t xml:space="preserve"> </w:t>
+      </w:r>
+      <w:r>
+        <w:rPr/>
+        <w:t>One</w:t>
+      </w:r>
+      <w:r>
+        <w:rPr/>
+        <w:t xml:space="preserve"> describes typical workflow one should follow when formatting a dataset. </w:t>
+      </w:r>
+      <w:r>
+        <w:rPr/>
+        <w:t>Section Two</w:t>
       </w:r>
       <w:r>
         <w:rPr/>
         <w:t xml:space="preserve"> describes the typical steps required to modify a given field in the dataset. </w:t>
+      </w:r>
+      <w:r>
+        <w:rPr/>
+        <w:t>Section Three provides a cheatsheet for the R functions used in data exploration and formatting.</w:t>
       </w:r>
     </w:p>
     <w:p>
@@ -2802,6 +2814,675 @@
       <w:r>
         <w:rPr/>
         <w:t>example_df2 = ddply(example_df, .(site, year, species), summarize, count = sum(count))</w:t>
+      </w:r>
+    </w:p>
+    <w:p>
+      <w:pPr>
+        <w:pStyle w:val="Normal"/>
+        <w:ind w:left="0" w:right="0" w:hanging="0"/>
+        <w:rPr/>
+      </w:pPr>
+      <w:r>
+        <w:rPr/>
+      </w:r>
+    </w:p>
+    <w:p>
+      <w:pPr>
+        <w:pStyle w:val="Normal"/>
+        <w:ind w:left="0" w:right="0" w:hanging="0"/>
+        <w:rPr/>
+      </w:pPr>
+      <w:r>
+        <w:rPr/>
+      </w:r>
+    </w:p>
+    <w:p>
+      <w:pPr>
+        <w:pStyle w:val="Normal"/>
+        <w:pageBreakBefore/>
+        <w:ind w:left="0" w:right="0" w:hanging="0"/>
+        <w:rPr>
+          <w:b/>
+          <w:sz w:val="32"/>
+        </w:rPr>
+      </w:pPr>
+      <w:r>
+        <w:rPr>
+          <w:b/>
+          <w:sz w:val="32"/>
+        </w:rPr>
+        <w:t>SECTION THREE: DATA FORMATTING AND EXPLORATION CHEAT SHEET</w:t>
+      </w:r>
+    </w:p>
+    <w:p>
+      <w:pPr>
+        <w:pStyle w:val="Normal"/>
+        <w:ind w:left="0" w:right="0" w:hanging="0"/>
+        <w:rPr/>
+      </w:pPr>
+      <w:r>
+        <w:rPr/>
+      </w:r>
+    </w:p>
+    <w:p>
+      <w:pPr>
+        <w:pStyle w:val="Normal"/>
+        <w:ind w:left="0" w:right="0" w:hanging="0"/>
+        <w:rPr>
+          <w:rFonts w:ascii="sans-serif" w:hAnsi="sans-serif"/>
+          <w:b w:val="false"/>
+          <w:bCs w:val="false"/>
+          <w:i w:val="false"/>
+          <w:caps w:val="false"/>
+          <w:smallCaps w:val="false"/>
+          <w:color w:val="000000"/>
+          <w:spacing w:val="0"/>
+          <w:sz w:val="20"/>
+          <w:szCs w:val="20"/>
+        </w:rPr>
+      </w:pPr>
+      <w:r>
+        <w:rPr>
+          <w:rFonts w:ascii="sans-serif" w:hAnsi="sans-serif"/>
+          <w:b w:val="false"/>
+          <w:bCs w:val="false"/>
+          <w:i w:val="false"/>
+          <w:caps w:val="false"/>
+          <w:smallCaps w:val="false"/>
+          <w:color w:val="000000"/>
+          <w:spacing w:val="0"/>
+          <w:sz w:val="20"/>
+          <w:szCs w:val="20"/>
+        </w:rPr>
+        <w:t>ddply(example_df, .(site, year, species), summarize, count = sum(count))</w:t>
+      </w:r>
+    </w:p>
+    <w:p>
+      <w:pPr>
+        <w:pStyle w:val="Normal"/>
+        <w:ind w:left="0" w:right="0" w:hanging="0"/>
+        <w:rPr>
+          <w:b w:val="false"/>
+          <w:bCs w:val="false"/>
+          <w:sz w:val="24"/>
+          <w:szCs w:val="24"/>
+        </w:rPr>
+      </w:pPr>
+      <w:r>
+        <w:rPr>
+          <w:b w:val="false"/>
+          <w:bCs w:val="false"/>
+          <w:sz w:val="24"/>
+          <w:szCs w:val="24"/>
+        </w:rPr>
+      </w:r>
+    </w:p>
+    <w:p>
+      <w:pPr>
+        <w:pStyle w:val="Normal"/>
+        <w:ind w:left="0" w:right="0" w:hanging="0"/>
+        <w:rPr>
+          <w:b/>
+          <w:bCs/>
+          <w:sz w:val="24"/>
+          <w:szCs w:val="24"/>
+        </w:rPr>
+      </w:pPr>
+      <w:r>
+        <w:rPr>
+          <w:b/>
+          <w:bCs/>
+          <w:sz w:val="24"/>
+          <w:szCs w:val="24"/>
+        </w:rPr>
+        <w:t>Create data object:</w:t>
+      </w:r>
+    </w:p>
+    <w:p>
+      <w:pPr>
+        <w:pStyle w:val="Normal"/>
+        <w:ind w:left="0" w:right="0" w:hanging="0"/>
+        <w:rPr>
+          <w:b w:val="false"/>
+          <w:bCs w:val="false"/>
+          <w:sz w:val="24"/>
+          <w:szCs w:val="24"/>
+        </w:rPr>
+      </w:pPr>
+      <w:r>
+        <w:rPr>
+          <w:b w:val="false"/>
+          <w:bCs w:val="false"/>
+          <w:sz w:val="24"/>
+          <w:szCs w:val="24"/>
+        </w:rPr>
+      </w:r>
+    </w:p>
+    <w:p>
+      <w:pPr>
+        <w:pStyle w:val="Normal"/>
+        <w:ind w:left="0" w:right="0" w:hanging="0"/>
+        <w:rPr>
+          <w:rFonts w:ascii="sans-serif" w:hAnsi="sans-serif"/>
+          <w:b w:val="false"/>
+          <w:bCs w:val="false"/>
+          <w:i w:val="false"/>
+          <w:caps w:val="false"/>
+          <w:smallCaps w:val="false"/>
+          <w:color w:val="000000"/>
+          <w:spacing w:val="0"/>
+          <w:sz w:val="20"/>
+          <w:szCs w:val="20"/>
+        </w:rPr>
+      </w:pPr>
+      <w:r>
+        <w:rPr>
+          <w:rFonts w:ascii="sans-serif" w:hAnsi="sans-serif"/>
+          <w:b w:val="false"/>
+          <w:bCs w:val="false"/>
+          <w:i w:val="false"/>
+          <w:caps w:val="false"/>
+          <w:smallCaps w:val="false"/>
+          <w:color w:val="000000"/>
+          <w:spacing w:val="0"/>
+          <w:sz w:val="20"/>
+          <w:szCs w:val="20"/>
+        </w:rPr>
+        <w:t>strptime(example_df $record_date, '%m/ %d/ %y')</w:t>
+      </w:r>
+    </w:p>
+    <w:p>
+      <w:pPr>
+        <w:pStyle w:val="Normal"/>
+        <w:ind w:left="0" w:right="0" w:hanging="0"/>
+        <w:rPr>
+          <w:b w:val="false"/>
+          <w:bCs w:val="false"/>
+          <w:sz w:val="24"/>
+          <w:szCs w:val="24"/>
+        </w:rPr>
+      </w:pPr>
+      <w:r>
+        <w:rPr>
+          <w:b w:val="false"/>
+          <w:bCs w:val="false"/>
+          <w:sz w:val="24"/>
+          <w:szCs w:val="24"/>
+        </w:rPr>
+      </w:r>
+    </w:p>
+    <w:p>
+      <w:pPr>
+        <w:pStyle w:val="Normal"/>
+        <w:ind w:left="0" w:right="0" w:hanging="0"/>
+        <w:rPr>
+          <w:b/>
+          <w:bCs/>
+          <w:sz w:val="24"/>
+          <w:szCs w:val="24"/>
+        </w:rPr>
+      </w:pPr>
+      <w:r>
+        <w:rPr>
+          <w:b/>
+          <w:bCs/>
+          <w:sz w:val="24"/>
+          <w:szCs w:val="24"/>
+        </w:rPr>
+        <w:t>Extract year from date object:</w:t>
+      </w:r>
+    </w:p>
+    <w:p>
+      <w:pPr>
+        <w:pStyle w:val="Normal"/>
+        <w:ind w:left="0" w:right="0" w:hanging="0"/>
+        <w:rPr>
+          <w:b w:val="false"/>
+          <w:bCs w:val="false"/>
+          <w:sz w:val="24"/>
+          <w:szCs w:val="24"/>
+        </w:rPr>
+      </w:pPr>
+      <w:r>
+        <w:rPr>
+          <w:b w:val="false"/>
+          <w:bCs w:val="false"/>
+          <w:sz w:val="24"/>
+          <w:szCs w:val="24"/>
+        </w:rPr>
+      </w:r>
+    </w:p>
+    <w:p>
+      <w:pPr>
+        <w:pStyle w:val="Normal"/>
+        <w:ind w:left="0" w:right="0" w:hanging="0"/>
+        <w:rPr>
+          <w:rFonts w:ascii="sans-serif" w:hAnsi="sans-serif"/>
+          <w:b w:val="false"/>
+          <w:bCs w:val="false"/>
+          <w:i w:val="false"/>
+          <w:caps w:val="false"/>
+          <w:smallCaps w:val="false"/>
+          <w:color w:val="000000"/>
+          <w:spacing w:val="0"/>
+          <w:sz w:val="20"/>
+          <w:szCs w:val="20"/>
+        </w:rPr>
+      </w:pPr>
+      <w:r>
+        <w:rPr>
+          <w:rFonts w:ascii="sans-serif" w:hAnsi="sans-serif"/>
+          <w:b w:val="false"/>
+          <w:bCs w:val="false"/>
+          <w:i w:val="false"/>
+          <w:caps w:val="false"/>
+          <w:smallCaps w:val="false"/>
+          <w:color w:val="000000"/>
+          <w:spacing w:val="0"/>
+          <w:sz w:val="20"/>
+          <w:szCs w:val="20"/>
+        </w:rPr>
+        <w:t>as.numeric(format(date, '%Y'))</w:t>
+      </w:r>
+    </w:p>
+    <w:p>
+      <w:pPr>
+        <w:pStyle w:val="Normal"/>
+        <w:ind w:left="0" w:right="0" w:hanging="0"/>
+        <w:rPr>
+          <w:b w:val="false"/>
+          <w:bCs w:val="false"/>
+          <w:sz w:val="24"/>
+          <w:szCs w:val="24"/>
+        </w:rPr>
+      </w:pPr>
+      <w:r>
+        <w:rPr>
+          <w:b w:val="false"/>
+          <w:bCs w:val="false"/>
+          <w:sz w:val="24"/>
+          <w:szCs w:val="24"/>
+        </w:rPr>
+      </w:r>
+    </w:p>
+    <w:p>
+      <w:pPr>
+        <w:pStyle w:val="Normal"/>
+        <w:ind w:left="0" w:right="0" w:hanging="0"/>
+        <w:rPr>
+          <w:b/>
+          <w:bCs/>
+          <w:sz w:val="24"/>
+          <w:szCs w:val="24"/>
+        </w:rPr>
+      </w:pPr>
+      <w:r>
+        <w:rPr>
+          <w:b/>
+          <w:bCs/>
+          <w:sz w:val="24"/>
+          <w:szCs w:val="24"/>
+        </w:rPr>
+        <w:t>Remove NA's:</w:t>
+      </w:r>
+    </w:p>
+    <w:p>
+      <w:pPr>
+        <w:pStyle w:val="Normal"/>
+        <w:ind w:left="0" w:right="0" w:hanging="0"/>
+        <w:rPr>
+          <w:b w:val="false"/>
+          <w:bCs w:val="false"/>
+          <w:sz w:val="24"/>
+          <w:szCs w:val="24"/>
+        </w:rPr>
+      </w:pPr>
+      <w:r>
+        <w:rPr>
+          <w:b w:val="false"/>
+          <w:bCs w:val="false"/>
+          <w:sz w:val="24"/>
+          <w:szCs w:val="24"/>
+        </w:rPr>
+      </w:r>
+    </w:p>
+    <w:p>
+      <w:pPr>
+        <w:pStyle w:val="Normal"/>
+        <w:ind w:left="0" w:right="0" w:hanging="0"/>
+        <w:rPr>
+          <w:rFonts w:ascii="sans-serif" w:hAnsi="sans-serif"/>
+          <w:b w:val="false"/>
+          <w:i w:val="false"/>
+          <w:caps w:val="false"/>
+          <w:smallCaps w:val="false"/>
+          <w:color w:val="000000"/>
+          <w:spacing w:val="0"/>
+          <w:sz w:val="20"/>
+          <w:szCs w:val="20"/>
+        </w:rPr>
+      </w:pPr>
+      <w:r>
+        <w:rPr>
+          <w:rFonts w:ascii="sans-serif" w:hAnsi="sans-serif"/>
+          <w:b w:val="false"/>
+          <w:i w:val="false"/>
+          <w:caps w:val="false"/>
+          <w:smallCaps w:val="false"/>
+          <w:color w:val="000000"/>
+          <w:spacing w:val="0"/>
+          <w:sz w:val="20"/>
+          <w:szCs w:val="20"/>
+        </w:rPr>
+        <w:t>na.omit(example_df)</w:t>
+      </w:r>
+    </w:p>
+    <w:p>
+      <w:pPr>
+        <w:pStyle w:val="Normal"/>
+        <w:ind w:left="720" w:right="0" w:hanging="0"/>
+        <w:rPr/>
+      </w:pPr>
+      <w:r>
+        <w:rPr/>
+      </w:r>
+    </w:p>
+    <w:p>
+      <w:pPr>
+        <w:pStyle w:val="Normal"/>
+        <w:ind w:left="0" w:right="0" w:hanging="0"/>
+        <w:rPr>
+          <w:rFonts w:ascii="sans-serif" w:hAnsi="sans-serif"/>
+          <w:b w:val="false"/>
+          <w:i w:val="false"/>
+          <w:caps w:val="false"/>
+          <w:smallCaps w:val="false"/>
+          <w:color w:val="000000"/>
+          <w:spacing w:val="0"/>
+          <w:sz w:val="20"/>
+          <w:szCs w:val="20"/>
+        </w:rPr>
+      </w:pPr>
+      <w:r>
+        <w:rPr>
+          <w:rFonts w:ascii="sans-serif" w:hAnsi="sans-serif"/>
+          <w:b w:val="false"/>
+          <w:i w:val="false"/>
+          <w:caps w:val="false"/>
+          <w:smallCaps w:val="false"/>
+          <w:color w:val="000000"/>
+          <w:spacing w:val="0"/>
+          <w:sz w:val="20"/>
+          <w:szCs w:val="20"/>
+        </w:rPr>
+        <w:t>example_df[!is.na(example_df$species),]</w:t>
+      </w:r>
+    </w:p>
+    <w:p>
+      <w:pPr>
+        <w:pStyle w:val="Normal"/>
+        <w:ind w:left="0" w:right="0" w:hanging="0"/>
+        <w:rPr/>
+      </w:pPr>
+      <w:r>
+        <w:rPr/>
+      </w:r>
+    </w:p>
+    <w:p>
+      <w:pPr>
+        <w:pStyle w:val="Normal"/>
+        <w:ind w:left="0" w:right="0" w:hanging="0"/>
+        <w:rPr>
+          <w:b/>
+          <w:bCs/>
+        </w:rPr>
+      </w:pPr>
+      <w:r>
+        <w:rPr>
+          <w:b/>
+          <w:bCs/>
+        </w:rPr>
+        <w:t>Subset records:</w:t>
+      </w:r>
+    </w:p>
+    <w:p>
+      <w:pPr>
+        <w:pStyle w:val="Normal"/>
+        <w:rPr/>
+      </w:pPr>
+      <w:r>
+        <w:rPr/>
+      </w:r>
+    </w:p>
+    <w:p>
+      <w:pPr>
+        <w:pStyle w:val="Normal"/>
+        <w:ind w:left="0" w:right="0" w:hanging="0"/>
+        <w:rPr>
+          <w:rFonts w:ascii="sans-serif" w:hAnsi="sans-serif"/>
+          <w:b w:val="false"/>
+          <w:i w:val="false"/>
+          <w:caps w:val="false"/>
+          <w:smallCaps w:val="false"/>
+          <w:color w:val="000000"/>
+          <w:spacing w:val="0"/>
+          <w:sz w:val="20"/>
+          <w:szCs w:val="20"/>
+        </w:rPr>
+      </w:pPr>
+      <w:r>
+        <w:rPr>
+          <w:rFonts w:ascii="sans-serif" w:hAnsi="sans-serif"/>
+          <w:b w:val="false"/>
+          <w:i w:val="false"/>
+          <w:caps w:val="false"/>
+          <w:smallCaps w:val="false"/>
+          <w:color w:val="000000"/>
+          <w:spacing w:val="0"/>
+          <w:sz w:val="20"/>
+          <w:szCs w:val="20"/>
+        </w:rPr>
+        <w:t>example_df[example_df!='bad_record',]</w:t>
+      </w:r>
+    </w:p>
+    <w:p>
+      <w:pPr>
+        <w:pStyle w:val="Normal"/>
+        <w:ind w:left="0" w:right="0" w:hanging="0"/>
+        <w:rPr/>
+      </w:pPr>
+      <w:r>
+        <w:rPr/>
+      </w:r>
+    </w:p>
+    <w:p>
+      <w:pPr>
+        <w:pStyle w:val="Normal"/>
+        <w:ind w:left="0" w:right="0" w:hanging="0"/>
+        <w:rPr>
+          <w:rFonts w:ascii="sans-serif" w:hAnsi="sans-serif"/>
+          <w:b w:val="false"/>
+          <w:bCs w:val="false"/>
+          <w:i w:val="false"/>
+          <w:caps w:val="false"/>
+          <w:smallCaps w:val="false"/>
+          <w:color w:val="000000"/>
+          <w:spacing w:val="0"/>
+          <w:sz w:val="20"/>
+          <w:szCs w:val="20"/>
+        </w:rPr>
+      </w:pPr>
+      <w:r>
+        <w:rPr>
+          <w:rFonts w:ascii="sans-serif" w:hAnsi="sans-serif"/>
+          <w:b w:val="false"/>
+          <w:bCs w:val="false"/>
+          <w:i w:val="false"/>
+          <w:caps w:val="false"/>
+          <w:smallCaps w:val="false"/>
+          <w:color w:val="000000"/>
+          <w:spacing w:val="0"/>
+          <w:sz w:val="20"/>
+          <w:szCs w:val="20"/>
+        </w:rPr>
+        <w:t>subset(example_df1, species!= 'bad_record')</w:t>
+      </w:r>
+    </w:p>
+    <w:p>
+      <w:pPr>
+        <w:pStyle w:val="Normal"/>
+        <w:ind w:left="0" w:right="0" w:hanging="0"/>
+        <w:rPr/>
+      </w:pPr>
+      <w:r>
+        <w:rPr/>
+      </w:r>
+    </w:p>
+    <w:p>
+      <w:pPr>
+        <w:pStyle w:val="Normal"/>
+        <w:ind w:left="0" w:right="0" w:hanging="0"/>
+        <w:rPr>
+          <w:b/>
+          <w:bCs/>
+          <w:sz w:val="24"/>
+          <w:szCs w:val="24"/>
+        </w:rPr>
+      </w:pPr>
+      <w:r>
+        <w:rPr>
+          <w:b/>
+          <w:bCs/>
+          <w:sz w:val="24"/>
+          <w:szCs w:val="24"/>
+        </w:rPr>
+        <w:t>Round numeric vector (x) to a given accuracy:</w:t>
+      </w:r>
+    </w:p>
+    <w:p>
+      <w:pPr>
+        <w:pStyle w:val="Normal"/>
+        <w:ind w:left="0" w:right="0" w:hanging="0"/>
+        <w:rPr/>
+      </w:pPr>
+      <w:r>
+        <w:rPr/>
+      </w:r>
+    </w:p>
+    <w:p>
+      <w:pPr>
+        <w:pStyle w:val="Normal"/>
+        <w:ind w:left="0" w:right="0" w:hanging="0"/>
+        <w:rPr>
+          <w:rFonts w:ascii="sans-serif" w:hAnsi="sans-serif"/>
+          <w:b w:val="false"/>
+          <w:bCs w:val="false"/>
+          <w:i w:val="false"/>
+          <w:caps w:val="false"/>
+          <w:smallCaps w:val="false"/>
+          <w:color w:val="000000"/>
+          <w:spacing w:val="0"/>
+          <w:sz w:val="20"/>
+          <w:szCs w:val="20"/>
+        </w:rPr>
+      </w:pPr>
+      <w:r>
+        <w:rPr>
+          <w:rFonts w:ascii="sans-serif" w:hAnsi="sans-serif"/>
+          <w:b w:val="false"/>
+          <w:bCs w:val="false"/>
+          <w:i w:val="false"/>
+          <w:caps w:val="false"/>
+          <w:smallCaps w:val="false"/>
+          <w:color w:val="000000"/>
+          <w:spacing w:val="0"/>
+          <w:sz w:val="20"/>
+          <w:szCs w:val="20"/>
+        </w:rPr>
+        <w:t>round_any(x, accuracy = 2)</w:t>
+      </w:r>
+    </w:p>
+    <w:p>
+      <w:pPr>
+        <w:pStyle w:val="Normal"/>
+        <w:ind w:left="0" w:right="0" w:hanging="0"/>
+        <w:rPr/>
+      </w:pPr>
+      <w:r>
+        <w:rPr/>
+      </w:r>
+    </w:p>
+    <w:p>
+      <w:pPr>
+        <w:pStyle w:val="Normal"/>
+        <w:ind w:left="0" w:right="0" w:hanging="0"/>
+        <w:rPr>
+          <w:b/>
+          <w:bCs/>
+          <w:sz w:val="24"/>
+          <w:szCs w:val="24"/>
+        </w:rPr>
+      </w:pPr>
+      <w:r>
+        <w:rPr>
+          <w:b/>
+          <w:bCs/>
+          <w:sz w:val="24"/>
+          <w:szCs w:val="24"/>
+        </w:rPr>
+        <w:t>Split a column:</w:t>
+      </w:r>
+    </w:p>
+    <w:p>
+      <w:pPr>
+        <w:pStyle w:val="Normal"/>
+        <w:ind w:left="0" w:right="0" w:hanging="0"/>
+        <w:rPr/>
+      </w:pPr>
+      <w:r>
+        <w:rPr/>
+      </w:r>
+    </w:p>
+    <w:p>
+      <w:pPr>
+        <w:pStyle w:val="PreformattedText"/>
+        <w:ind w:left="0" w:right="0" w:hanging="0"/>
+        <w:rPr>
+          <w:rFonts w:ascii="sans-serif" w:hAnsi="sans-serif"/>
+          <w:b w:val="false"/>
+          <w:i w:val="false"/>
+          <w:caps w:val="false"/>
+          <w:smallCaps w:val="false"/>
+          <w:color w:val="000000"/>
+          <w:spacing w:val="0"/>
+          <w:sz w:val="20"/>
+          <w:szCs w:val="20"/>
+        </w:rPr>
+      </w:pPr>
+      <w:r>
+        <w:rPr>
+          <w:rFonts w:ascii="sans-serif" w:hAnsi="sans-serif"/>
+          <w:b w:val="false"/>
+          <w:i w:val="false"/>
+          <w:caps w:val="false"/>
+          <w:smallCaps w:val="false"/>
+          <w:color w:val="000000"/>
+          <w:spacing w:val="0"/>
+          <w:sz w:val="20"/>
+          <w:szCs w:val="20"/>
+        </w:rPr>
+        <w:t>colsplit(string, pattern, names)</w:t>
+      </w:r>
+    </w:p>
+    <w:p>
+      <w:pPr>
+        <w:pStyle w:val="TextBody"/>
+        <w:spacing w:lineRule="auto" w:line="288" w:before="0" w:after="140"/>
+        <w:rPr/>
+      </w:pPr>
+      <w:r>
+        <w:rPr/>
+        <w:br/>
       </w:r>
     </w:p>
     <w:sectPr>
@@ -3365,6 +4046,12 @@
       <w:sz w:val="20"/>
       <w:szCs w:val="20"/>
     </w:rPr>
+  </w:style>
+  <w:style w:type="paragraph" w:styleId="PreformattedText">
+    <w:name w:val="Preformatted Text"/>
+    <w:basedOn w:val="Normal"/>
+    <w:pPr/>
+    <w:rPr/>
   </w:style>
   <w:style w:type="numbering" w:styleId="NoList" w:default="1">
     <w:name w:val="No List"/>

</xml_diff>

<commit_message>
included stringr package for substring function
</commit_message>
<xml_diff>
--- a/Reference/formatting_datasets_for_core-transient_analysis.docx
+++ b/Reference/formatting_datasets_for_core-transient_analysis.docx
@@ -3409,7 +3409,35 @@
           <w:sz w:val="20"/>
           <w:szCs w:val="20"/>
         </w:rPr>
-        <w:t>Extract a substring: str_sub(string, start = 1L, end = -1L)</w:t>
+        <w:t xml:space="preserve">Extract a substring </w:t>
+      </w:r>
+      <w:r>
+        <w:rPr>
+          <w:rFonts w:ascii="Sans-serif" w:hAnsi="Sans-serif"/>
+          <w:b w:val="false"/>
+          <w:i w:val="false"/>
+          <w:caps w:val="false"/>
+          <w:smallCaps w:val="false"/>
+          <w:color w:val="000000"/>
+          <w:spacing w:val="0"/>
+          <w:sz w:val="20"/>
+          <w:szCs w:val="20"/>
+        </w:rPr>
+        <w:t>(stringr)</w:t>
+      </w:r>
+      <w:r>
+        <w:rPr>
+          <w:rFonts w:ascii="Sans-serif" w:hAnsi="Sans-serif"/>
+          <w:b w:val="false"/>
+          <w:i w:val="false"/>
+          <w:caps w:val="false"/>
+          <w:smallCaps w:val="false"/>
+          <w:color w:val="000000"/>
+          <w:spacing w:val="0"/>
+          <w:sz w:val="20"/>
+          <w:szCs w:val="20"/>
+        </w:rPr>
+        <w:t>: str_sub(string, start = 1L, end = -1L)</w:t>
       </w:r>
     </w:p>
     <w:p>
@@ -4290,7 +4318,25 @@
           <w:sz w:val="20"/>
           <w:szCs w:val="20"/>
         </w:rPr>
-        <w:t>Data frame of table (plyr): ddply(df, .(site), summarize, 'nrow')</w:t>
+        <w:t xml:space="preserve">Data frame of table </w:t>
+      </w:r>
+      <w:bookmarkStart w:id="1" w:name="__DdeLink__825_54516173"/>
+      <w:r>
+        <w:rPr>
+          <w:rFonts w:ascii="Sans-serif" w:hAnsi="Sans-serif"/>
+          <w:sz w:val="20"/>
+          <w:szCs w:val="20"/>
+        </w:rPr>
+        <w:t>(plyr)</w:t>
+      </w:r>
+      <w:bookmarkEnd w:id="1"/>
+      <w:r>
+        <w:rPr>
+          <w:rFonts w:ascii="Sans-serif" w:hAnsi="Sans-serif"/>
+          <w:sz w:val="20"/>
+          <w:szCs w:val="20"/>
+        </w:rPr>
+        <w:t>: ddply(df, .(site), summarize, 'nrow')</w:t>
       </w:r>
     </w:p>
     <w:p>

</xml_diff>

<commit_message>
included removing a string of bad records
</commit_message>
<xml_diff>
--- a/Reference/formatting_datasets_for_core-transient_analysis.docx
+++ b/Reference/formatting_datasets_for_core-transient_analysis.docx
@@ -2617,6 +2617,66 @@
         <w:rPr/>
         <w:tab/>
         <w:t>example_df1 = subset(example_df1, species!= 'Bare Ground')</w:t>
+      </w:r>
+    </w:p>
+    <w:p>
+      <w:pPr>
+        <w:pStyle w:val="Normal"/>
+        <w:rPr/>
+      </w:pPr>
+      <w:r>
+        <w:rPr/>
+      </w:r>
+    </w:p>
+    <w:p>
+      <w:pPr>
+        <w:pStyle w:val="Normal"/>
+        <w:rPr/>
+      </w:pPr>
+      <w:r>
+        <w:rPr/>
+        <w:t>Removing multiple species records (example is a set of bad records):</w:t>
+      </w:r>
+    </w:p>
+    <w:p>
+      <w:pPr>
+        <w:pStyle w:val="Normal"/>
+        <w:rPr/>
+      </w:pPr>
+      <w:r>
+        <w:rPr/>
+      </w:r>
+    </w:p>
+    <w:p>
+      <w:pPr>
+        <w:pStyle w:val="Normal"/>
+        <w:rPr/>
+      </w:pPr>
+      <w:r>
+        <w:rPr/>
+        <w:tab/>
+        <w:t>bad_recs = c('Bare_Ground', 'bad2', 'bad3')</w:t>
+      </w:r>
+    </w:p>
+    <w:p>
+      <w:pPr>
+        <w:pStyle w:val="Normal"/>
+        <w:rPr/>
+      </w:pPr>
+      <w:r>
+        <w:rPr/>
+        <w:tab/>
+      </w:r>
+    </w:p>
+    <w:p>
+      <w:pPr>
+        <w:pStyle w:val="Normal"/>
+        <w:rPr/>
+      </w:pPr>
+      <w:r>
+        <w:rPr/>
+        <w:tab/>
+        <w:t>example_df1 = example_df[!example_df$species %in% bad_recs]</w:t>
       </w:r>
     </w:p>
     <w:p>

</xml_diff>